<commit_message>
Memoria y cosas varias
</commit_message>
<xml_diff>
--- a/Semana 4/DAS-P1-HugoCoto.docx
+++ b/Semana 4/DAS-P1-HugoCoto.docx
@@ -88,7 +88,7 @@
                 <mc:Choice Requires="wps">
                   <w:drawing>
                     <wp:inline distT="19050" distB="19050" distL="0" distR="19050" wp14:anchorId="325EECF4">
-                      <wp:extent cx="1394460" cy="1270"/>
+                      <wp:extent cx="1395095" cy="1270"/>
                       <wp:effectExtent l="0" t="19050" r="19050" b="19050"/>
                       <wp:docPr id="1" name="Forma1"/>
                       <a:graphic xmlns:a="http://schemas.openxmlformats.org/drawingml/2006/main">
@@ -98,7 +98,7 @@
                             <wps:spPr>
                               <a:xfrm>
                                 <a:off x="0" y="0"/>
-                                <a:ext cx="1393920" cy="0"/>
+                                <a:ext cx="1394640" cy="0"/>
                               </a:xfrm>
                               <a:prstGeom prst="line">
                                 <a:avLst/>
@@ -131,7 +131,7 @@
                 </mc:Choice>
                 <mc:Fallback>
                   <w:pict>
-                    <v:line id="shape_0" from="0pt,-3.05pt" to="109.7pt,-3.05pt" ID="Forma1" stroked="t" style="position:absolute;mso-position-vertical:top" wp14:anchorId="325EECF4">
+                    <v:line id="shape_0" from="0pt,-3.05pt" to="109.75pt,-3.05pt" ID="Forma1" stroked="t" style="position:absolute;mso-position-vertical:top" wp14:anchorId="325EECF4">
                       <v:stroke color="#082a75" weight="38160" joinstyle="round" endcap="flat"/>
                       <v:fill o:detectmouseclick="t" on="false"/>
                     </v:line>
@@ -231,7 +231,7 @@
                 <mc:Choice Requires="wps">
                   <w:drawing>
                     <wp:inline distT="19050" distB="19050" distL="0" distR="30480" wp14:anchorId="05221EEA">
-                      <wp:extent cx="1497330" cy="1270"/>
+                      <wp:extent cx="1497965" cy="1270"/>
                       <wp:effectExtent l="0" t="19050" r="30480" b="19050"/>
                       <wp:docPr id="2" name="Forma2"/>
                       <a:graphic xmlns:a="http://schemas.openxmlformats.org/drawingml/2006/main">
@@ -241,7 +241,7 @@
                             <wps:spPr>
                               <a:xfrm>
                                 <a:off x="0" y="0"/>
-                                <a:ext cx="1496520" cy="0"/>
+                                <a:ext cx="1497240" cy="0"/>
                               </a:xfrm>
                               <a:prstGeom prst="line">
                                 <a:avLst/>
@@ -274,7 +274,7 @@
                 </mc:Choice>
                 <mc:Fallback>
                   <w:pict>
-                    <v:line id="shape_0" from="0pt,-3.05pt" to="117.8pt,-3.05pt" ID="Forma2" stroked="t" style="position:absolute;mso-position-vertical:top" wp14:anchorId="05221EEA">
+                    <v:line id="shape_0" from="0pt,-3.05pt" to="117.85pt,-3.05pt" ID="Forma2" stroked="t" style="position:absolute;mso-position-vertical:top" wp14:anchorId="05221EEA">
                       <v:stroke color="#082a75" weight="38160" joinstyle="round" endcap="flat"/>
                       <v:fill o:detectmouseclick="t" on="false"/>
                     </v:line>
@@ -518,8 +518,8 @@
       </w:tblPr>
       <w:tblGrid>
         <w:gridCol w:w="765"/>
-        <w:gridCol w:w="8253"/>
-        <w:gridCol w:w="545"/>
+        <w:gridCol w:w="8252"/>
+        <w:gridCol w:w="546"/>
       </w:tblGrid>
       <w:tr>
         <w:trPr>
@@ -594,7 +594,7 @@
         </w:tc>
         <w:tc>
           <w:tcPr>
-            <w:tcW w:w="8253" w:type="dxa"/>
+            <w:tcW w:w="8252" w:type="dxa"/>
             <w:tcBorders/>
             <w:shd w:color="auto" w:fill="F2F2F2" w:themeFill="background1" w:themeFillShade="f2" w:val="clear"/>
             <w:vAlign w:val="center"/>
@@ -618,7 +618,7 @@
         </w:tc>
         <w:tc>
           <w:tcPr>
-            <w:tcW w:w="545" w:type="dxa"/>
+            <w:tcW w:w="546" w:type="dxa"/>
             <w:tcBorders/>
             <w:shd w:color="auto" w:fill="F2F2F2" w:themeFill="background1" w:themeFillShade="f2" w:val="clear"/>
             <w:vAlign w:val="center"/>
@@ -720,9 +720,9 @@
                   <wp:posOffset>38735</wp:posOffset>
                 </wp:positionH>
                 <wp:positionV relativeFrom="paragraph">
-                  <wp:posOffset>-118110</wp:posOffset>
+                  <wp:posOffset>-116205</wp:posOffset>
                 </wp:positionV>
-                <wp:extent cx="5974080" cy="30480"/>
+                <wp:extent cx="5974715" cy="31115"/>
                 <wp:effectExtent l="0" t="0" r="0" b="0"/>
                 <wp:wrapNone/>
                 <wp:docPr id="3" name="Forma5"/>
@@ -733,7 +733,7 @@
                       <wps:spPr>
                         <a:xfrm flipV="1">
                           <a:off x="0" y="0"/>
-                          <a:ext cx="5973480" cy="28440"/>
+                          <a:ext cx="5974200" cy="28080"/>
                         </a:xfrm>
                         <a:prstGeom prst="line">
                           <a:avLst/>
@@ -760,7 +760,7 @@
           </mc:Choice>
           <mc:Fallback>
             <w:pict>
-              <v:line id="shape_0" from="3.05pt,-9.3pt" to="473.35pt,-7.1pt" ID="Forma5" stroked="t" style="position:absolute;flip:y">
+              <v:line id="shape_0" from="3.05pt,-9.15pt" to="473.4pt,-7pt" ID="Forma5" stroked="t" style="position:absolute;flip:y">
                 <v:stroke color="#2a6099" weight="36360" joinstyle="round" endcap="flat"/>
                 <v:fill o:detectmouseclick="t" on="false"/>
               </v:line>
@@ -1090,9 +1090,9 @@
                   <wp:posOffset>38735</wp:posOffset>
                 </wp:positionH>
                 <wp:positionV relativeFrom="paragraph">
-                  <wp:posOffset>-118110</wp:posOffset>
+                  <wp:posOffset>-116205</wp:posOffset>
                 </wp:positionV>
-                <wp:extent cx="5974080" cy="30480"/>
+                <wp:extent cx="5974715" cy="31115"/>
                 <wp:effectExtent l="0" t="0" r="0" b="0"/>
                 <wp:wrapNone/>
                 <wp:docPr id="4" name="Forma5_0"/>
@@ -1103,7 +1103,7 @@
                       <wps:spPr>
                         <a:xfrm flipV="1">
                           <a:off x="0" y="0"/>
-                          <a:ext cx="5973480" cy="28440"/>
+                          <a:ext cx="5974200" cy="28080"/>
                         </a:xfrm>
                         <a:prstGeom prst="line">
                           <a:avLst/>
@@ -1130,7 +1130,7 @@
           </mc:Choice>
           <mc:Fallback>
             <w:pict>
-              <v:line id="shape_0" from="3.05pt,-9.3pt" to="473.35pt,-7.1pt" ID="Forma5_0" stroked="t" style="position:absolute;flip:y">
+              <v:line id="shape_0" from="3.05pt,-9.15pt" to="473.4pt,-7pt" ID="Forma5_0" stroked="t" style="position:absolute;flip:y">
                 <v:stroke color="#2a6099" weight="36360" joinstyle="round" endcap="flat"/>
                 <v:fill o:detectmouseclick="t" on="false"/>
               </v:line>
@@ -1337,9 +1337,9 @@
                   <wp:posOffset>38735</wp:posOffset>
                 </wp:positionH>
                 <wp:positionV relativeFrom="paragraph">
-                  <wp:posOffset>-118110</wp:posOffset>
+                  <wp:posOffset>-116205</wp:posOffset>
                 </wp:positionV>
-                <wp:extent cx="5974080" cy="30480"/>
+                <wp:extent cx="5974715" cy="31115"/>
                 <wp:effectExtent l="0" t="0" r="0" b="0"/>
                 <wp:wrapNone/>
                 <wp:docPr id="5" name="Forma5_1"/>
@@ -1350,7 +1350,7 @@
                       <wps:spPr>
                         <a:xfrm flipV="1">
                           <a:off x="0" y="0"/>
-                          <a:ext cx="5973480" cy="28440"/>
+                          <a:ext cx="5974200" cy="28080"/>
                         </a:xfrm>
                         <a:prstGeom prst="line">
                           <a:avLst/>
@@ -1377,7 +1377,7 @@
           </mc:Choice>
           <mc:Fallback>
             <w:pict>
-              <v:line id="shape_0" from="3.05pt,-9.3pt" to="473.35pt,-7.1pt" ID="Forma5_1" stroked="t" style="position:absolute;flip:y">
+              <v:line id="shape_0" from="3.05pt,-9.15pt" to="473.4pt,-7pt" ID="Forma5_1" stroked="t" style="position:absolute;flip:y">
                 <v:stroke color="#2a6099" weight="36360" joinstyle="round" endcap="flat"/>
                 <v:fill o:detectmouseclick="t" on="false"/>
               </v:line>
@@ -1442,9 +1442,9 @@
         </w:tblCellMar>
       </w:tblPr>
       <w:tblGrid>
-        <w:gridCol w:w="1018"/>
+        <w:gridCol w:w="1017"/>
         <w:gridCol w:w="3570"/>
-        <w:gridCol w:w="5014"/>
+        <w:gridCol w:w="5015"/>
       </w:tblGrid>
       <w:tr>
         <w:trPr>
@@ -1452,7 +1452,7 @@
         </w:trPr>
         <w:tc>
           <w:tcPr>
-            <w:tcW w:w="1018" w:type="dxa"/>
+            <w:tcW w:w="1017" w:type="dxa"/>
             <w:tcBorders>
               <w:top w:val="single" w:sz="2" w:space="0" w:color="000000"/>
               <w:left w:val="single" w:sz="2" w:space="0" w:color="000000"/>
@@ -1516,7 +1516,7 @@
         </w:tc>
         <w:tc>
           <w:tcPr>
-            <w:tcW w:w="5014" w:type="dxa"/>
+            <w:tcW w:w="5015" w:type="dxa"/>
             <w:tcBorders>
               <w:top w:val="single" w:sz="2" w:space="0" w:color="000000"/>
               <w:left w:val="single" w:sz="2" w:space="0" w:color="000000"/>
@@ -1554,7 +1554,7 @@
         </w:trPr>
         <w:tc>
           <w:tcPr>
-            <w:tcW w:w="1018" w:type="dxa"/>
+            <w:tcW w:w="1017" w:type="dxa"/>
             <w:tcBorders>
               <w:left w:val="single" w:sz="2" w:space="0" w:color="000000"/>
               <w:bottom w:val="single" w:sz="2" w:space="0" w:color="000000"/>
@@ -1624,7 +1624,7 @@
         </w:tc>
         <w:tc>
           <w:tcPr>
-            <w:tcW w:w="5014" w:type="dxa"/>
+            <w:tcW w:w="5015" w:type="dxa"/>
             <w:tcBorders>
               <w:left w:val="single" w:sz="2" w:space="0" w:color="000000"/>
               <w:bottom w:val="single" w:sz="2" w:space="0" w:color="000000"/>
@@ -1672,7 +1672,7 @@
         </w:trPr>
         <w:tc>
           <w:tcPr>
-            <w:tcW w:w="1018" w:type="dxa"/>
+            <w:tcW w:w="1017" w:type="dxa"/>
             <w:tcBorders>
               <w:left w:val="single" w:sz="2" w:space="0" w:color="000000"/>
               <w:bottom w:val="single" w:sz="2" w:space="0" w:color="000000"/>
@@ -1742,7 +1742,7 @@
         </w:tc>
         <w:tc>
           <w:tcPr>
-            <w:tcW w:w="5014" w:type="dxa"/>
+            <w:tcW w:w="5015" w:type="dxa"/>
             <w:tcBorders>
               <w:left w:val="single" w:sz="2" w:space="0" w:color="000000"/>
               <w:bottom w:val="single" w:sz="2" w:space="0" w:color="000000"/>
@@ -1790,7 +1790,7 @@
         </w:trPr>
         <w:tc>
           <w:tcPr>
-            <w:tcW w:w="1018" w:type="dxa"/>
+            <w:tcW w:w="1017" w:type="dxa"/>
             <w:tcBorders>
               <w:left w:val="single" w:sz="2" w:space="0" w:color="000000"/>
               <w:bottom w:val="single" w:sz="2" w:space="0" w:color="000000"/>
@@ -1867,7 +1867,7 @@
         </w:tc>
         <w:tc>
           <w:tcPr>
-            <w:tcW w:w="5014" w:type="dxa"/>
+            <w:tcW w:w="5015" w:type="dxa"/>
             <w:tcBorders>
               <w:left w:val="single" w:sz="2" w:space="0" w:color="000000"/>
               <w:bottom w:val="single" w:sz="2" w:space="0" w:color="000000"/>
@@ -1915,7 +1915,7 @@
         </w:trPr>
         <w:tc>
           <w:tcPr>
-            <w:tcW w:w="1018" w:type="dxa"/>
+            <w:tcW w:w="1017" w:type="dxa"/>
             <w:tcBorders>
               <w:left w:val="single" w:sz="2" w:space="0" w:color="000000"/>
               <w:bottom w:val="single" w:sz="2" w:space="0" w:color="000000"/>
@@ -1992,7 +1992,7 @@
         </w:tc>
         <w:tc>
           <w:tcPr>
-            <w:tcW w:w="5014" w:type="dxa"/>
+            <w:tcW w:w="5015" w:type="dxa"/>
             <w:tcBorders>
               <w:left w:val="single" w:sz="2" w:space="0" w:color="000000"/>
               <w:bottom w:val="single" w:sz="2" w:space="0" w:color="000000"/>
@@ -2040,7 +2040,7 @@
         </w:trPr>
         <w:tc>
           <w:tcPr>
-            <w:tcW w:w="1018" w:type="dxa"/>
+            <w:tcW w:w="1017" w:type="dxa"/>
             <w:tcBorders>
               <w:left w:val="single" w:sz="2" w:space="0" w:color="000000"/>
               <w:bottom w:val="single" w:sz="2" w:space="0" w:color="000000"/>
@@ -2117,7 +2117,7 @@
         </w:tc>
         <w:tc>
           <w:tcPr>
-            <w:tcW w:w="5014" w:type="dxa"/>
+            <w:tcW w:w="5015" w:type="dxa"/>
             <w:tcBorders>
               <w:left w:val="single" w:sz="2" w:space="0" w:color="000000"/>
               <w:bottom w:val="single" w:sz="2" w:space="0" w:color="000000"/>
@@ -2165,7 +2165,7 @@
         </w:trPr>
         <w:tc>
           <w:tcPr>
-            <w:tcW w:w="1018" w:type="dxa"/>
+            <w:tcW w:w="1017" w:type="dxa"/>
             <w:tcBorders>
               <w:left w:val="single" w:sz="2" w:space="0" w:color="000000"/>
               <w:bottom w:val="single" w:sz="2" w:space="0" w:color="000000"/>
@@ -2249,7 +2249,7 @@
         </w:tc>
         <w:tc>
           <w:tcPr>
-            <w:tcW w:w="5014" w:type="dxa"/>
+            <w:tcW w:w="5015" w:type="dxa"/>
             <w:tcBorders>
               <w:left w:val="single" w:sz="2" w:space="0" w:color="000000"/>
               <w:bottom w:val="single" w:sz="2" w:space="0" w:color="000000"/>
@@ -2297,7 +2297,7 @@
         </w:trPr>
         <w:tc>
           <w:tcPr>
-            <w:tcW w:w="1018" w:type="dxa"/>
+            <w:tcW w:w="1017" w:type="dxa"/>
             <w:tcBorders>
               <w:left w:val="single" w:sz="2" w:space="0" w:color="000000"/>
               <w:bottom w:val="single" w:sz="2" w:space="0" w:color="000000"/>
@@ -2381,7 +2381,7 @@
         </w:tc>
         <w:tc>
           <w:tcPr>
-            <w:tcW w:w="5014" w:type="dxa"/>
+            <w:tcW w:w="5015" w:type="dxa"/>
             <w:tcBorders>
               <w:left w:val="single" w:sz="2" w:space="0" w:color="000000"/>
               <w:bottom w:val="single" w:sz="2" w:space="0" w:color="000000"/>
@@ -2429,7 +2429,7 @@
         </w:trPr>
         <w:tc>
           <w:tcPr>
-            <w:tcW w:w="1018" w:type="dxa"/>
+            <w:tcW w:w="1017" w:type="dxa"/>
             <w:tcBorders>
               <w:left w:val="single" w:sz="2" w:space="0" w:color="000000"/>
               <w:bottom w:val="single" w:sz="2" w:space="0" w:color="000000"/>
@@ -2513,7 +2513,7 @@
         </w:tc>
         <w:tc>
           <w:tcPr>
-            <w:tcW w:w="5014" w:type="dxa"/>
+            <w:tcW w:w="5015" w:type="dxa"/>
             <w:tcBorders>
               <w:left w:val="single" w:sz="2" w:space="0" w:color="000000"/>
               <w:bottom w:val="single" w:sz="2" w:space="0" w:color="000000"/>
@@ -2561,7 +2561,7 @@
         </w:trPr>
         <w:tc>
           <w:tcPr>
-            <w:tcW w:w="1018" w:type="dxa"/>
+            <w:tcW w:w="1017" w:type="dxa"/>
             <w:tcBorders>
               <w:left w:val="single" w:sz="2" w:space="0" w:color="000000"/>
               <w:bottom w:val="single" w:sz="2" w:space="0" w:color="000000"/>
@@ -2645,7 +2645,7 @@
         </w:tc>
         <w:tc>
           <w:tcPr>
-            <w:tcW w:w="5014" w:type="dxa"/>
+            <w:tcW w:w="5015" w:type="dxa"/>
             <w:tcBorders>
               <w:left w:val="single" w:sz="2" w:space="0" w:color="000000"/>
               <w:bottom w:val="single" w:sz="2" w:space="0" w:color="000000"/>
@@ -2693,7 +2693,7 @@
         </w:trPr>
         <w:tc>
           <w:tcPr>
-            <w:tcW w:w="1018" w:type="dxa"/>
+            <w:tcW w:w="1017" w:type="dxa"/>
             <w:tcBorders>
               <w:left w:val="single" w:sz="2" w:space="0" w:color="000000"/>
               <w:bottom w:val="single" w:sz="2" w:space="0" w:color="000000"/>
@@ -2761,7 +2761,7 @@
         </w:tc>
         <w:tc>
           <w:tcPr>
-            <w:tcW w:w="5014" w:type="dxa"/>
+            <w:tcW w:w="5015" w:type="dxa"/>
             <w:tcBorders>
               <w:left w:val="single" w:sz="2" w:space="0" w:color="000000"/>
               <w:bottom w:val="single" w:sz="2" w:space="0" w:color="000000"/>
@@ -2801,7 +2801,7 @@
         </w:trPr>
         <w:tc>
           <w:tcPr>
-            <w:tcW w:w="1018" w:type="dxa"/>
+            <w:tcW w:w="1017" w:type="dxa"/>
             <w:tcBorders>
               <w:left w:val="single" w:sz="2" w:space="0" w:color="000000"/>
               <w:bottom w:val="single" w:sz="2" w:space="0" w:color="000000"/>
@@ -2869,7 +2869,7 @@
         </w:tc>
         <w:tc>
           <w:tcPr>
-            <w:tcW w:w="5014" w:type="dxa"/>
+            <w:tcW w:w="5015" w:type="dxa"/>
             <w:tcBorders>
               <w:left w:val="single" w:sz="2" w:space="0" w:color="000000"/>
               <w:bottom w:val="single" w:sz="2" w:space="0" w:color="000000"/>
@@ -2909,7 +2909,7 @@
         </w:trPr>
         <w:tc>
           <w:tcPr>
-            <w:tcW w:w="1018" w:type="dxa"/>
+            <w:tcW w:w="1017" w:type="dxa"/>
             <w:tcBorders>
               <w:left w:val="single" w:sz="2" w:space="0" w:color="000000"/>
               <w:bottom w:val="single" w:sz="2" w:space="0" w:color="000000"/>
@@ -2977,7 +2977,7 @@
         </w:tc>
         <w:tc>
           <w:tcPr>
-            <w:tcW w:w="5014" w:type="dxa"/>
+            <w:tcW w:w="5015" w:type="dxa"/>
             <w:tcBorders>
               <w:left w:val="single" w:sz="2" w:space="0" w:color="000000"/>
               <w:bottom w:val="single" w:sz="2" w:space="0" w:color="000000"/>
@@ -3017,7 +3017,7 @@
         </w:trPr>
         <w:tc>
           <w:tcPr>
-            <w:tcW w:w="1018" w:type="dxa"/>
+            <w:tcW w:w="1017" w:type="dxa"/>
             <w:tcBorders>
               <w:left w:val="single" w:sz="2" w:space="0" w:color="000000"/>
               <w:bottom w:val="single" w:sz="2" w:space="0" w:color="000000"/>
@@ -3085,7 +3085,7 @@
         </w:tc>
         <w:tc>
           <w:tcPr>
-            <w:tcW w:w="5014" w:type="dxa"/>
+            <w:tcW w:w="5015" w:type="dxa"/>
             <w:tcBorders>
               <w:left w:val="single" w:sz="2" w:space="0" w:color="000000"/>
               <w:bottom w:val="single" w:sz="2" w:space="0" w:color="000000"/>
@@ -3125,7 +3125,7 @@
         </w:trPr>
         <w:tc>
           <w:tcPr>
-            <w:tcW w:w="1018" w:type="dxa"/>
+            <w:tcW w:w="1017" w:type="dxa"/>
             <w:tcBorders>
               <w:left w:val="single" w:sz="2" w:space="0" w:color="000000"/>
               <w:bottom w:val="single" w:sz="2" w:space="0" w:color="000000"/>
@@ -3193,7 +3193,7 @@
         </w:tc>
         <w:tc>
           <w:tcPr>
-            <w:tcW w:w="5014" w:type="dxa"/>
+            <w:tcW w:w="5015" w:type="dxa"/>
             <w:tcBorders>
               <w:left w:val="single" w:sz="2" w:space="0" w:color="000000"/>
               <w:bottom w:val="single" w:sz="2" w:space="0" w:color="000000"/>
@@ -3233,7 +3233,7 @@
         </w:trPr>
         <w:tc>
           <w:tcPr>
-            <w:tcW w:w="1018" w:type="dxa"/>
+            <w:tcW w:w="1017" w:type="dxa"/>
             <w:tcBorders>
               <w:left w:val="single" w:sz="2" w:space="0" w:color="000000"/>
               <w:bottom w:val="single" w:sz="2" w:space="0" w:color="000000"/>
@@ -3301,7 +3301,7 @@
         </w:tc>
         <w:tc>
           <w:tcPr>
-            <w:tcW w:w="5014" w:type="dxa"/>
+            <w:tcW w:w="5015" w:type="dxa"/>
             <w:tcBorders>
               <w:left w:val="single" w:sz="2" w:space="0" w:color="000000"/>
               <w:bottom w:val="single" w:sz="2" w:space="0" w:color="000000"/>
@@ -3341,7 +3341,7 @@
         </w:trPr>
         <w:tc>
           <w:tcPr>
-            <w:tcW w:w="1018" w:type="dxa"/>
+            <w:tcW w:w="1017" w:type="dxa"/>
             <w:tcBorders>
               <w:left w:val="single" w:sz="2" w:space="0" w:color="000000"/>
               <w:bottom w:val="single" w:sz="2" w:space="0" w:color="000000"/>
@@ -3409,7 +3409,7 @@
         </w:tc>
         <w:tc>
           <w:tcPr>
-            <w:tcW w:w="5014" w:type="dxa"/>
+            <w:tcW w:w="5015" w:type="dxa"/>
             <w:tcBorders>
               <w:left w:val="single" w:sz="2" w:space="0" w:color="000000"/>
               <w:bottom w:val="single" w:sz="2" w:space="0" w:color="000000"/>
@@ -3449,7 +3449,7 @@
         </w:trPr>
         <w:tc>
           <w:tcPr>
-            <w:tcW w:w="1018" w:type="dxa"/>
+            <w:tcW w:w="1017" w:type="dxa"/>
             <w:tcBorders>
               <w:left w:val="single" w:sz="2" w:space="0" w:color="000000"/>
               <w:bottom w:val="single" w:sz="2" w:space="0" w:color="000000"/>
@@ -3517,7 +3517,7 @@
         </w:tc>
         <w:tc>
           <w:tcPr>
-            <w:tcW w:w="5014" w:type="dxa"/>
+            <w:tcW w:w="5015" w:type="dxa"/>
             <w:tcBorders>
               <w:left w:val="single" w:sz="2" w:space="0" w:color="000000"/>
               <w:bottom w:val="single" w:sz="2" w:space="0" w:color="000000"/>
@@ -3557,7 +3557,7 @@
         </w:trPr>
         <w:tc>
           <w:tcPr>
-            <w:tcW w:w="1018" w:type="dxa"/>
+            <w:tcW w:w="1017" w:type="dxa"/>
             <w:tcBorders>
               <w:left w:val="single" w:sz="2" w:space="0" w:color="000000"/>
               <w:bottom w:val="single" w:sz="2" w:space="0" w:color="000000"/>
@@ -3625,7 +3625,7 @@
         </w:tc>
         <w:tc>
           <w:tcPr>
-            <w:tcW w:w="5014" w:type="dxa"/>
+            <w:tcW w:w="5015" w:type="dxa"/>
             <w:tcBorders>
               <w:left w:val="single" w:sz="2" w:space="0" w:color="000000"/>
               <w:bottom w:val="single" w:sz="2" w:space="0" w:color="000000"/>
@@ -3665,7 +3665,7 @@
         </w:trPr>
         <w:tc>
           <w:tcPr>
-            <w:tcW w:w="1018" w:type="dxa"/>
+            <w:tcW w:w="1017" w:type="dxa"/>
             <w:tcBorders>
               <w:left w:val="single" w:sz="2" w:space="0" w:color="000000"/>
               <w:bottom w:val="single" w:sz="2" w:space="0" w:color="000000"/>
@@ -3733,7 +3733,7 @@
         </w:tc>
         <w:tc>
           <w:tcPr>
-            <w:tcW w:w="5014" w:type="dxa"/>
+            <w:tcW w:w="5015" w:type="dxa"/>
             <w:tcBorders>
               <w:left w:val="single" w:sz="2" w:space="0" w:color="000000"/>
               <w:bottom w:val="single" w:sz="2" w:space="0" w:color="000000"/>
@@ -3773,7 +3773,7 @@
         </w:trPr>
         <w:tc>
           <w:tcPr>
-            <w:tcW w:w="1018" w:type="dxa"/>
+            <w:tcW w:w="1017" w:type="dxa"/>
             <w:tcBorders>
               <w:left w:val="single" w:sz="2" w:space="0" w:color="000000"/>
               <w:bottom w:val="single" w:sz="2" w:space="0" w:color="000000"/>
@@ -3841,7 +3841,7 @@
         </w:tc>
         <w:tc>
           <w:tcPr>
-            <w:tcW w:w="5014" w:type="dxa"/>
+            <w:tcW w:w="5015" w:type="dxa"/>
             <w:tcBorders>
               <w:left w:val="single" w:sz="2" w:space="0" w:color="000000"/>
               <w:bottom w:val="single" w:sz="2" w:space="0" w:color="000000"/>
@@ -3881,7 +3881,7 @@
         </w:trPr>
         <w:tc>
           <w:tcPr>
-            <w:tcW w:w="1018" w:type="dxa"/>
+            <w:tcW w:w="1017" w:type="dxa"/>
             <w:tcBorders>
               <w:left w:val="single" w:sz="2" w:space="0" w:color="000000"/>
               <w:bottom w:val="single" w:sz="2" w:space="0" w:color="000000"/>
@@ -3949,7 +3949,7 @@
         </w:tc>
         <w:tc>
           <w:tcPr>
-            <w:tcW w:w="5014" w:type="dxa"/>
+            <w:tcW w:w="5015" w:type="dxa"/>
             <w:tcBorders>
               <w:left w:val="single" w:sz="2" w:space="0" w:color="000000"/>
               <w:bottom w:val="single" w:sz="2" w:space="0" w:color="000000"/>
@@ -3989,7 +3989,7 @@
         </w:trPr>
         <w:tc>
           <w:tcPr>
-            <w:tcW w:w="1018" w:type="dxa"/>
+            <w:tcW w:w="1017" w:type="dxa"/>
             <w:tcBorders>
               <w:left w:val="single" w:sz="2" w:space="0" w:color="000000"/>
               <w:bottom w:val="single" w:sz="2" w:space="0" w:color="000000"/>
@@ -4057,7 +4057,7 @@
         </w:tc>
         <w:tc>
           <w:tcPr>
-            <w:tcW w:w="5014" w:type="dxa"/>
+            <w:tcW w:w="5015" w:type="dxa"/>
             <w:tcBorders>
               <w:left w:val="single" w:sz="2" w:space="0" w:color="000000"/>
               <w:bottom w:val="single" w:sz="2" w:space="0" w:color="000000"/>
@@ -4097,7 +4097,7 @@
         </w:trPr>
         <w:tc>
           <w:tcPr>
-            <w:tcW w:w="1018" w:type="dxa"/>
+            <w:tcW w:w="1017" w:type="dxa"/>
             <w:tcBorders>
               <w:left w:val="single" w:sz="2" w:space="0" w:color="000000"/>
               <w:bottom w:val="single" w:sz="2" w:space="0" w:color="000000"/>
@@ -4165,7 +4165,7 @@
         </w:tc>
         <w:tc>
           <w:tcPr>
-            <w:tcW w:w="5014" w:type="dxa"/>
+            <w:tcW w:w="5015" w:type="dxa"/>
             <w:tcBorders>
               <w:left w:val="single" w:sz="2" w:space="0" w:color="000000"/>
               <w:bottom w:val="single" w:sz="2" w:space="0" w:color="000000"/>
@@ -4415,12 +4415,12 @@
       <w:tblPr>
         <w:tblW w:w="9602" w:type="dxa"/>
         <w:jc w:val="left"/>
-        <w:tblInd w:w="0" w:type="dxa"/>
+        <w:tblInd w:w="55" w:type="dxa"/>
         <w:tblCellMar>
-          <w:top w:w="0" w:type="dxa"/>
-          <w:left w:w="0" w:type="dxa"/>
-          <w:bottom w:w="0" w:type="dxa"/>
-          <w:right w:w="0" w:type="dxa"/>
+          <w:top w:w="55" w:type="dxa"/>
+          <w:left w:w="55" w:type="dxa"/>
+          <w:bottom w:w="55" w:type="dxa"/>
+          <w:right w:w="55" w:type="dxa"/>
         </w:tblCellMar>
       </w:tblPr>
       <w:tblGrid>
@@ -4432,7 +4432,11 @@
         <w:tc>
           <w:tcPr>
             <w:tcW w:w="3570" w:type="dxa"/>
-            <w:tcBorders/>
+            <w:tcBorders>
+              <w:top w:val="single" w:sz="4" w:space="0" w:color="000000"/>
+              <w:left w:val="single" w:sz="4" w:space="0" w:color="000000"/>
+              <w:bottom w:val="single" w:sz="4" w:space="0" w:color="000000"/>
+            </w:tcBorders>
             <w:vAlign w:val="center"/>
           </w:tcPr>
           <w:p>
@@ -4468,7 +4472,12 @@
         <w:tc>
           <w:tcPr>
             <w:tcW w:w="6031" w:type="dxa"/>
-            <w:tcBorders/>
+            <w:tcBorders>
+              <w:top w:val="single" w:sz="4" w:space="0" w:color="000000"/>
+              <w:left w:val="single" w:sz="4" w:space="0" w:color="000000"/>
+              <w:bottom w:val="single" w:sz="4" w:space="0" w:color="000000"/>
+              <w:right w:val="single" w:sz="4" w:space="0" w:color="000000"/>
+            </w:tcBorders>
             <w:vAlign w:val="center"/>
           </w:tcPr>
           <w:p>
@@ -4502,7 +4511,10 @@
         <w:tc>
           <w:tcPr>
             <w:tcW w:w="3570" w:type="dxa"/>
-            <w:tcBorders/>
+            <w:tcBorders>
+              <w:left w:val="single" w:sz="4" w:space="0" w:color="000000"/>
+              <w:bottom w:val="single" w:sz="4" w:space="0" w:color="000000"/>
+            </w:tcBorders>
             <w:vAlign w:val="center"/>
           </w:tcPr>
           <w:p>
@@ -4538,7 +4550,11 @@
         <w:tc>
           <w:tcPr>
             <w:tcW w:w="6031" w:type="dxa"/>
-            <w:tcBorders/>
+            <w:tcBorders>
+              <w:left w:val="single" w:sz="4" w:space="0" w:color="000000"/>
+              <w:bottom w:val="single" w:sz="4" w:space="0" w:color="000000"/>
+              <w:right w:val="single" w:sz="4" w:space="0" w:color="000000"/>
+            </w:tcBorders>
             <w:vAlign w:val="center"/>
           </w:tcPr>
           <w:p>
@@ -4562,7 +4578,27 @@
                 <w:sz w:val="22"/>
                 <w:szCs w:val="22"/>
               </w:rPr>
-              <w:t>ADD-001</w:t>
+              <w:t>ADD-00</w:t>
+            </w:r>
+            <w:r>
+              <w:rPr>
+                <w:b w:val="false"/>
+                <w:bCs w:val="false"/>
+                <w:color w:val="000000"/>
+                <w:sz w:val="22"/>
+                <w:szCs w:val="22"/>
+              </w:rPr>
+              <w:t>0</w:t>
+            </w:r>
+            <w:r>
+              <w:rPr>
+                <w:b w:val="false"/>
+                <w:bCs w:val="false"/>
+                <w:color w:val="000000"/>
+                <w:sz w:val="22"/>
+                <w:szCs w:val="22"/>
+              </w:rPr>
+              <w:t>1</w:t>
             </w:r>
           </w:p>
         </w:tc>
@@ -4572,7 +4608,10 @@
         <w:tc>
           <w:tcPr>
             <w:tcW w:w="3570" w:type="dxa"/>
-            <w:tcBorders/>
+            <w:tcBorders>
+              <w:left w:val="single" w:sz="4" w:space="0" w:color="000000"/>
+              <w:bottom w:val="single" w:sz="4" w:space="0" w:color="000000"/>
+            </w:tcBorders>
             <w:vAlign w:val="center"/>
           </w:tcPr>
           <w:p>
@@ -4608,7 +4647,11 @@
         <w:tc>
           <w:tcPr>
             <w:tcW w:w="6031" w:type="dxa"/>
-            <w:tcBorders/>
+            <w:tcBorders>
+              <w:left w:val="single" w:sz="4" w:space="0" w:color="000000"/>
+              <w:bottom w:val="single" w:sz="4" w:space="0" w:color="000000"/>
+              <w:right w:val="single" w:sz="4" w:space="0" w:color="000000"/>
+            </w:tcBorders>
             <w:vAlign w:val="center"/>
           </w:tcPr>
           <w:p>
@@ -4632,27 +4675,7 @@
                 <w:sz w:val="22"/>
                 <w:szCs w:val="22"/>
               </w:rPr>
-              <w:t>30-10-2021 (últim</w:t>
-            </w:r>
-            <w:r>
-              <w:rPr>
-                <w:b w:val="false"/>
-                <w:bCs w:val="false"/>
-                <w:color w:val="000000"/>
-                <w:sz w:val="22"/>
-                <w:szCs w:val="22"/>
-              </w:rPr>
-              <w:t>o update</w:t>
-            </w:r>
-            <w:r>
-              <w:rPr>
-                <w:b w:val="false"/>
-                <w:bCs w:val="false"/>
-                <w:color w:val="000000"/>
-                <w:sz w:val="22"/>
-                <w:szCs w:val="22"/>
-              </w:rPr>
-              <w:t>)</w:t>
+              <w:t>30-10-2021 (último update)</w:t>
             </w:r>
           </w:p>
         </w:tc>
@@ -4662,7 +4685,10 @@
         <w:tc>
           <w:tcPr>
             <w:tcW w:w="3570" w:type="dxa"/>
-            <w:tcBorders/>
+            <w:tcBorders>
+              <w:left w:val="single" w:sz="4" w:space="0" w:color="000000"/>
+              <w:bottom w:val="single" w:sz="4" w:space="0" w:color="000000"/>
+            </w:tcBorders>
             <w:vAlign w:val="center"/>
           </w:tcPr>
           <w:p>
@@ -4698,7 +4724,11 @@
         <w:tc>
           <w:tcPr>
             <w:tcW w:w="6031" w:type="dxa"/>
-            <w:tcBorders/>
+            <w:tcBorders>
+              <w:left w:val="single" w:sz="4" w:space="0" w:color="000000"/>
+              <w:bottom w:val="single" w:sz="4" w:space="0" w:color="000000"/>
+              <w:right w:val="single" w:sz="4" w:space="0" w:color="000000"/>
+            </w:tcBorders>
             <w:vAlign w:val="center"/>
           </w:tcPr>
           <w:p>
@@ -4732,7 +4762,10 @@
         <w:tc>
           <w:tcPr>
             <w:tcW w:w="3570" w:type="dxa"/>
-            <w:tcBorders/>
+            <w:tcBorders>
+              <w:left w:val="single" w:sz="4" w:space="0" w:color="000000"/>
+              <w:bottom w:val="single" w:sz="4" w:space="0" w:color="000000"/>
+            </w:tcBorders>
             <w:vAlign w:val="center"/>
           </w:tcPr>
           <w:p>
@@ -4740,9 +4773,6 @@
               <w:pStyle w:val="Contenidodelatabla"/>
               <w:jc w:val="left"/>
               <w:rPr>
-                <w:b/>
-                <w:b/>
-                <w:bCs/>
                 <w:i/>
                 <w:i/>
                 <w:iCs/>
@@ -4753,22 +4783,24 @@
             </w:pPr>
             <w:r>
               <w:rPr>
-                <w:b/>
-                <w:bCs/>
                 <w:i/>
                 <w:iCs/>
                 <w:color w:val="000000"/>
                 <w:sz w:val="24"/>
                 <w:szCs w:val="24"/>
               </w:rPr>
-              <w:t>Estado</w:t>
+              <w:t>ASC</w:t>
             </w:r>
           </w:p>
         </w:tc>
         <w:tc>
           <w:tcPr>
             <w:tcW w:w="6031" w:type="dxa"/>
-            <w:tcBorders/>
+            <w:tcBorders>
+              <w:left w:val="single" w:sz="4" w:space="0" w:color="000000"/>
+              <w:bottom w:val="single" w:sz="4" w:space="0" w:color="000000"/>
+              <w:right w:val="single" w:sz="4" w:space="0" w:color="000000"/>
+            </w:tcBorders>
             <w:vAlign w:val="center"/>
           </w:tcPr>
           <w:p>
@@ -4780,19 +4812,19 @@
                 <w:b w:val="false"/>
                 <w:bCs w:val="false"/>
                 <w:color w:val="000000"/>
-                <w:sz w:val="22"/>
-                <w:szCs w:val="22"/>
-              </w:rPr>
-            </w:pPr>
-            <w:r>
-              <w:rPr>
-                <w:b w:val="false"/>
-                <w:bCs w:val="false"/>
-                <w:color w:val="000000"/>
-                <w:sz w:val="22"/>
-                <w:szCs w:val="22"/>
-              </w:rPr>
-              <w:t>Aceptada</w:t>
+                <w:sz w:val="24"/>
+                <w:szCs w:val="24"/>
+              </w:rPr>
+            </w:pPr>
+            <w:r>
+              <w:rPr>
+                <w:b w:val="false"/>
+                <w:bCs w:val="false"/>
+                <w:color w:val="000000"/>
+                <w:sz w:val="24"/>
+                <w:szCs w:val="24"/>
+              </w:rPr>
+              <w:t>Hugo Coto G.</w:t>
             </w:r>
           </w:p>
         </w:tc>
@@ -4802,7 +4834,10 @@
         <w:tc>
           <w:tcPr>
             <w:tcW w:w="3570" w:type="dxa"/>
-            <w:tcBorders/>
+            <w:tcBorders>
+              <w:left w:val="single" w:sz="4" w:space="0" w:color="000000"/>
+              <w:bottom w:val="single" w:sz="4" w:space="0" w:color="000000"/>
+            </w:tcBorders>
             <w:vAlign w:val="center"/>
           </w:tcPr>
           <w:p>
@@ -4831,14 +4866,18 @@
                 <w:sz w:val="24"/>
                 <w:szCs w:val="24"/>
               </w:rPr>
-              <w:t>Requisitos (directrices de decisión)</w:t>
+              <w:t>Estado</w:t>
             </w:r>
           </w:p>
         </w:tc>
         <w:tc>
           <w:tcPr>
             <w:tcW w:w="6031" w:type="dxa"/>
-            <w:tcBorders/>
+            <w:tcBorders>
+              <w:left w:val="single" w:sz="4" w:space="0" w:color="000000"/>
+              <w:bottom w:val="single" w:sz="4" w:space="0" w:color="000000"/>
+              <w:right w:val="single" w:sz="4" w:space="0" w:color="000000"/>
+            </w:tcBorders>
             <w:vAlign w:val="center"/>
           </w:tcPr>
           <w:p>
@@ -4862,31 +4901,7 @@
                 <w:sz w:val="22"/>
                 <w:szCs w:val="22"/>
               </w:rPr>
-              <w:t>RF1: “Elección de arquitectura”</w:t>
-            </w:r>
-          </w:p>
-          <w:p>
-            <w:pPr>
-              <w:pStyle w:val="Contenidodelatabla"/>
-              <w:jc w:val="center"/>
-              <w:rPr>
-                <w:b w:val="false"/>
-                <w:b w:val="false"/>
-                <w:bCs w:val="false"/>
-                <w:color w:val="000000"/>
-                <w:sz w:val="22"/>
-                <w:szCs w:val="22"/>
-              </w:rPr>
-            </w:pPr>
-            <w:r>
-              <w:rPr>
-                <w:b w:val="false"/>
-                <w:bCs w:val="false"/>
-                <w:color w:val="000000"/>
-                <w:sz w:val="22"/>
-                <w:szCs w:val="22"/>
-              </w:rPr>
-              <w:t>RF1.1: “Arquitectura de microservicios”</w:t>
+              <w:t>Aceptada</w:t>
             </w:r>
           </w:p>
         </w:tc>
@@ -4896,7 +4911,10 @@
         <w:tc>
           <w:tcPr>
             <w:tcW w:w="3570" w:type="dxa"/>
-            <w:tcBorders/>
+            <w:tcBorders>
+              <w:left w:val="single" w:sz="4" w:space="0" w:color="000000"/>
+              <w:bottom w:val="single" w:sz="4" w:space="0" w:color="000000"/>
+            </w:tcBorders>
             <w:vAlign w:val="center"/>
           </w:tcPr>
           <w:p>
@@ -4925,14 +4943,18 @@
                 <w:sz w:val="24"/>
                 <w:szCs w:val="24"/>
               </w:rPr>
-              <w:t>Decisiones alternativas (opciones)</w:t>
+              <w:t>Requisitos (directrices de decisión)</w:t>
             </w:r>
           </w:p>
         </w:tc>
         <w:tc>
           <w:tcPr>
             <w:tcW w:w="6031" w:type="dxa"/>
-            <w:tcBorders/>
+            <w:tcBorders>
+              <w:left w:val="single" w:sz="4" w:space="0" w:color="000000"/>
+              <w:bottom w:val="single" w:sz="4" w:space="0" w:color="000000"/>
+              <w:right w:val="single" w:sz="4" w:space="0" w:color="000000"/>
+            </w:tcBorders>
             <w:vAlign w:val="center"/>
           </w:tcPr>
           <w:p>
@@ -4956,17 +4978,31 @@
                 <w:sz w:val="22"/>
                 <w:szCs w:val="22"/>
               </w:rPr>
-              <w:t>O</w:t>
-            </w:r>
-            <w:r>
-              <w:rPr>
-                <w:b w:val="false"/>
-                <w:bCs w:val="false"/>
-                <w:color w:val="000000"/>
-                <w:sz w:val="22"/>
-                <w:szCs w:val="22"/>
-              </w:rPr>
-              <w:t>pción 1(única): Arquitectura de microservicios</w:t>
+              <w:t>RF1: “Elección de arquitectura”</w:t>
+            </w:r>
+          </w:p>
+          <w:p>
+            <w:pPr>
+              <w:pStyle w:val="Contenidodelatabla"/>
+              <w:jc w:val="center"/>
+              <w:rPr>
+                <w:b w:val="false"/>
+                <w:b w:val="false"/>
+                <w:bCs w:val="false"/>
+                <w:color w:val="000000"/>
+                <w:sz w:val="22"/>
+                <w:szCs w:val="22"/>
+              </w:rPr>
+            </w:pPr>
+            <w:r>
+              <w:rPr>
+                <w:b w:val="false"/>
+                <w:bCs w:val="false"/>
+                <w:color w:val="000000"/>
+                <w:sz w:val="22"/>
+                <w:szCs w:val="22"/>
+              </w:rPr>
+              <w:t>RF1.1: “Arquitectura de microservicios”</w:t>
             </w:r>
           </w:p>
         </w:tc>
@@ -4976,7 +5012,10 @@
         <w:tc>
           <w:tcPr>
             <w:tcW w:w="3570" w:type="dxa"/>
-            <w:tcBorders/>
+            <w:tcBorders>
+              <w:left w:val="single" w:sz="4" w:space="0" w:color="000000"/>
+              <w:bottom w:val="single" w:sz="4" w:space="0" w:color="000000"/>
+            </w:tcBorders>
             <w:vAlign w:val="center"/>
           </w:tcPr>
           <w:p>
@@ -5005,14 +5044,18 @@
                 <w:sz w:val="24"/>
                 <w:szCs w:val="24"/>
               </w:rPr>
-              <w:t>Decisión tomada (opción seleccionada)</w:t>
+              <w:t>Decisiones alternativas (opciones)</w:t>
             </w:r>
           </w:p>
         </w:tc>
         <w:tc>
           <w:tcPr>
             <w:tcW w:w="6031" w:type="dxa"/>
-            <w:tcBorders/>
+            <w:tcBorders>
+              <w:left w:val="single" w:sz="4" w:space="0" w:color="000000"/>
+              <w:bottom w:val="single" w:sz="4" w:space="0" w:color="000000"/>
+              <w:right w:val="single" w:sz="4" w:space="0" w:color="000000"/>
+            </w:tcBorders>
             <w:vAlign w:val="center"/>
           </w:tcPr>
           <w:p>
@@ -5046,7 +5089,10 @@
         <w:tc>
           <w:tcPr>
             <w:tcW w:w="3570" w:type="dxa"/>
-            <w:tcBorders/>
+            <w:tcBorders>
+              <w:left w:val="single" w:sz="4" w:space="0" w:color="000000"/>
+              <w:bottom w:val="single" w:sz="4" w:space="0" w:color="000000"/>
+            </w:tcBorders>
             <w:vAlign w:val="center"/>
           </w:tcPr>
           <w:p>
@@ -5075,6 +5121,107 @@
                 <w:sz w:val="24"/>
                 <w:szCs w:val="24"/>
               </w:rPr>
+              <w:t xml:space="preserve">Decisión </w:t>
+            </w:r>
+            <w:r>
+              <w:rPr>
+                <w:b/>
+                <w:bCs/>
+                <w:i/>
+                <w:iCs/>
+                <w:color w:val="000000"/>
+                <w:sz w:val="24"/>
+                <w:szCs w:val="24"/>
+              </w:rPr>
+              <w:t xml:space="preserve">final </w:t>
+            </w:r>
+            <w:r>
+              <w:rPr>
+                <w:b/>
+                <w:bCs/>
+                <w:i/>
+                <w:iCs/>
+                <w:color w:val="000000"/>
+                <w:sz w:val="24"/>
+                <w:szCs w:val="24"/>
+              </w:rPr>
+              <w:t>tomada (opción seleccionada)</w:t>
+            </w:r>
+          </w:p>
+        </w:tc>
+        <w:tc>
+          <w:tcPr>
+            <w:tcW w:w="6031" w:type="dxa"/>
+            <w:tcBorders>
+              <w:left w:val="single" w:sz="4" w:space="0" w:color="000000"/>
+              <w:bottom w:val="single" w:sz="4" w:space="0" w:color="000000"/>
+              <w:right w:val="single" w:sz="4" w:space="0" w:color="000000"/>
+            </w:tcBorders>
+            <w:vAlign w:val="center"/>
+          </w:tcPr>
+          <w:p>
+            <w:pPr>
+              <w:pStyle w:val="Contenidodelatabla"/>
+              <w:jc w:val="center"/>
+              <w:rPr>
+                <w:b w:val="false"/>
+                <w:b w:val="false"/>
+                <w:bCs w:val="false"/>
+                <w:color w:val="000000"/>
+                <w:sz w:val="22"/>
+                <w:szCs w:val="22"/>
+              </w:rPr>
+            </w:pPr>
+            <w:r>
+              <w:rPr>
+                <w:b w:val="false"/>
+                <w:bCs w:val="false"/>
+                <w:color w:val="000000"/>
+                <w:sz w:val="22"/>
+                <w:szCs w:val="22"/>
+              </w:rPr>
+              <w:t>Opción 1(única): Arquitectura de microservicios</w:t>
+            </w:r>
+          </w:p>
+        </w:tc>
+      </w:tr>
+      <w:tr>
+        <w:trPr/>
+        <w:tc>
+          <w:tcPr>
+            <w:tcW w:w="3570" w:type="dxa"/>
+            <w:tcBorders>
+              <w:left w:val="single" w:sz="4" w:space="0" w:color="000000"/>
+              <w:bottom w:val="single" w:sz="4" w:space="0" w:color="000000"/>
+            </w:tcBorders>
+            <w:vAlign w:val="center"/>
+          </w:tcPr>
+          <w:p>
+            <w:pPr>
+              <w:pStyle w:val="Contenidodelatabla"/>
+              <w:jc w:val="left"/>
+              <w:rPr>
+                <w:b/>
+                <w:b/>
+                <w:bCs/>
+                <w:i/>
+                <w:i/>
+                <w:iCs/>
+                <w:color w:val="000000"/>
+                <w:sz w:val="24"/>
+                <w:szCs w:val="24"/>
+              </w:rPr>
+            </w:pPr>
+            <w:r>
+              <w:rPr>
+                <w:b/>
+                <w:bCs/>
+                <w:i/>
+                <w:iCs/>
+                <w:color w:val="000000"/>
+                <w:sz w:val="24"/>
+                <w:szCs w:val="24"/>
+              </w:rPr>
               <w:t>Consecuencias positivas</w:t>
             </w:r>
           </w:p>
@@ -5082,7 +5229,11 @@
         <w:tc>
           <w:tcPr>
             <w:tcW w:w="6031" w:type="dxa"/>
-            <w:tcBorders/>
+            <w:tcBorders>
+              <w:left w:val="single" w:sz="4" w:space="0" w:color="000000"/>
+              <w:bottom w:val="single" w:sz="4" w:space="0" w:color="000000"/>
+              <w:right w:val="single" w:sz="4" w:space="0" w:color="000000"/>
+            </w:tcBorders>
             <w:vAlign w:val="center"/>
           </w:tcPr>
           <w:p>
@@ -5295,7 +5446,10 @@
         <w:tc>
           <w:tcPr>
             <w:tcW w:w="3570" w:type="dxa"/>
-            <w:tcBorders/>
+            <w:tcBorders>
+              <w:left w:val="single" w:sz="4" w:space="0" w:color="000000"/>
+              <w:bottom w:val="single" w:sz="4" w:space="0" w:color="000000"/>
+            </w:tcBorders>
             <w:vAlign w:val="center"/>
           </w:tcPr>
           <w:p>
@@ -5331,7 +5485,11 @@
         <w:tc>
           <w:tcPr>
             <w:tcW w:w="6031" w:type="dxa"/>
-            <w:tcBorders/>
+            <w:tcBorders>
+              <w:left w:val="single" w:sz="4" w:space="0" w:color="000000"/>
+              <w:bottom w:val="single" w:sz="4" w:space="0" w:color="000000"/>
+              <w:right w:val="single" w:sz="4" w:space="0" w:color="000000"/>
+            </w:tcBorders>
             <w:vAlign w:val="center"/>
           </w:tcPr>
           <w:p>
@@ -5425,7 +5583,10 @@
         <w:tc>
           <w:tcPr>
             <w:tcW w:w="3570" w:type="dxa"/>
-            <w:tcBorders/>
+            <w:tcBorders>
+              <w:left w:val="single" w:sz="4" w:space="0" w:color="000000"/>
+              <w:bottom w:val="single" w:sz="4" w:space="0" w:color="000000"/>
+            </w:tcBorders>
             <w:vAlign w:val="center"/>
           </w:tcPr>
           <w:p>
@@ -5461,7 +5622,11 @@
         <w:tc>
           <w:tcPr>
             <w:tcW w:w="6031" w:type="dxa"/>
-            <w:tcBorders/>
+            <w:tcBorders>
+              <w:left w:val="single" w:sz="4" w:space="0" w:color="000000"/>
+              <w:bottom w:val="single" w:sz="4" w:space="0" w:color="000000"/>
+              <w:right w:val="single" w:sz="4" w:space="0" w:color="000000"/>
+            </w:tcBorders>
             <w:vAlign w:val="center"/>
           </w:tcPr>
           <w:p>
@@ -5522,7 +5687,37 @@
           <w:szCs w:val="20"/>
           <w:lang w:val="es-ES" w:eastAsia="en-US" w:bidi="ar-SA"/>
         </w:rPr>
-        <w:t>(Tabla ADR-001)</w:t>
+        <w:t>(Tabla ADR-00</w:t>
+      </w:r>
+      <w:r>
+        <w:rPr>
+          <w:rFonts w:eastAsia="Noto Sans CJK SC" w:cs="Lohit Devanagari"/>
+          <w:b w:val="false"/>
+          <w:bCs w:val="false"/>
+          <w:i/>
+          <w:iCs/>
+          <w:color w:val="000000"/>
+          <w:kern w:val="0"/>
+          <w:sz w:val="20"/>
+          <w:szCs w:val="20"/>
+          <w:lang w:val="es-ES" w:eastAsia="en-US" w:bidi="ar-SA"/>
+        </w:rPr>
+        <w:t>0</w:t>
+      </w:r>
+      <w:r>
+        <w:rPr>
+          <w:rFonts w:eastAsia="Noto Sans CJK SC" w:cs="Lohit Devanagari"/>
+          <w:b w:val="false"/>
+          <w:bCs w:val="false"/>
+          <w:i/>
+          <w:iCs/>
+          <w:color w:val="000000"/>
+          <w:kern w:val="0"/>
+          <w:sz w:val="20"/>
+          <w:szCs w:val="20"/>
+          <w:lang w:val="es-ES" w:eastAsia="en-US" w:bidi="ar-SA"/>
+        </w:rPr>
+        <w:t>1)</w:t>
       </w:r>
     </w:p>
     <w:p>
@@ -5541,7 +5736,16 @@
         </w:rPr>
       </w:pPr>
       <w:r>
-        <w:rPr/>
+        <w:rPr>
+          <w:rFonts w:eastAsia="Noto Sans CJK SC" w:cs="Lohit Devanagari" w:ascii="Liberation Sans" w:hAnsi="Liberation Sans"/>
+          <w:b/>
+          <w:bCs/>
+          <w:color w:val="000000"/>
+          <w:kern w:val="0"/>
+          <w:sz w:val="30"/>
+          <w:szCs w:val="30"/>
+          <w:lang w:val="es-ES" w:eastAsia="en-US" w:bidi="ar-SA"/>
+        </w:rPr>
       </w:r>
     </w:p>
     <w:p>
@@ -5560,31 +5764,142 @@
         </w:rPr>
       </w:pPr>
       <w:r>
-        <w:rPr/>
+        <w:rPr>
+          <w:rFonts w:eastAsia="Noto Sans CJK SC" w:cs="Lohit Devanagari" w:ascii="Liberation Sans" w:hAnsi="Liberation Sans"/>
+          <w:b/>
+          <w:bCs/>
+          <w:color w:val="000000"/>
+          <w:kern w:val="0"/>
+          <w:sz w:val="30"/>
+          <w:szCs w:val="30"/>
+          <w:lang w:val="es-ES" w:eastAsia="en-US" w:bidi="ar-SA"/>
+        </w:rPr>
+      </w:r>
+    </w:p>
+    <w:p>
+      <w:pPr>
+        <w:pStyle w:val="Contenido"/>
+        <w:rPr>
+          <w:rFonts w:ascii="Calibri" w:hAnsi="Calibri" w:eastAsia="Noto Sans CJK SC" w:cs="Lohit Devanagari"/>
+          <w:b w:val="false"/>
+          <w:b w:val="false"/>
+          <w:bCs w:val="false"/>
+          <w:color w:val="000000"/>
+          <w:kern w:val="0"/>
+          <w:sz w:val="24"/>
+          <w:szCs w:val="24"/>
+          <w:lang w:val="es-ES" w:eastAsia="en-US" w:bidi="ar-SA"/>
+        </w:rPr>
+      </w:pPr>
+      <w:r>
+        <w:rPr>
+          <w:rFonts w:eastAsia="Noto Sans CJK SC" w:cs="Lohit Devanagari" w:ascii="Calibri" w:hAnsi="Calibri"/>
+          <w:b w:val="false"/>
+          <w:bCs w:val="false"/>
+          <w:color w:val="000000"/>
+          <w:kern w:val="0"/>
+          <w:sz w:val="24"/>
+          <w:szCs w:val="24"/>
+          <w:lang w:val="es-ES" w:eastAsia="en-US" w:bidi="ar-SA"/>
+        </w:rPr>
+        <w:t xml:space="preserve">Aunque esta arquitectura también tiene sus inconvenientes, como pueden ser el gran consumo de recursos que implica, lidiar con la complejidad adicional de los sistemas distribuidos o implementar dependencias de un servicio a otro, la hemos elegido, en primer lugar, porque es la arquitectura que quiere el cliente, y además, facilitan el despliegue, </w:t>
+      </w:r>
+      <w:r>
+        <w:rPr>
+          <w:rFonts w:eastAsia="Noto Sans CJK SC" w:cs="Lohit Devanagari" w:ascii="Calibri" w:hAnsi="Calibri"/>
+          <w:b w:val="false"/>
+          <w:bCs w:val="false"/>
+          <w:color w:val="000000"/>
+          <w:kern w:val="0"/>
+          <w:sz w:val="24"/>
+          <w:szCs w:val="24"/>
+          <w:lang w:val="es-ES" w:eastAsia="en-US" w:bidi="ar-SA"/>
+        </w:rPr>
+        <w:t>el mantenimiento y el testeo de los microservicios.</w:t>
+      </w:r>
+    </w:p>
+    <w:p>
+      <w:pPr>
+        <w:pStyle w:val="Contenido"/>
+        <w:rPr>
+          <w:rFonts w:ascii="Calibri" w:hAnsi="Calibri" w:eastAsia="Noto Sans CJK SC" w:cs="Lohit Devanagari"/>
+          <w:b w:val="false"/>
+          <w:b w:val="false"/>
+          <w:bCs w:val="false"/>
+          <w:color w:val="000000"/>
+          <w:kern w:val="0"/>
+          <w:sz w:val="24"/>
+          <w:szCs w:val="24"/>
+          <w:lang w:val="es-ES" w:eastAsia="en-US" w:bidi="ar-SA"/>
+        </w:rPr>
+      </w:pPr>
+      <w:r>
+        <w:rPr>
+          <w:rFonts w:eastAsia="Noto Sans CJK SC" w:cs="Lohit Devanagari" w:ascii="Calibri" w:hAnsi="Calibri"/>
+          <w:b w:val="false"/>
+          <w:bCs w:val="false"/>
+          <w:color w:val="000000"/>
+          <w:kern w:val="0"/>
+          <w:sz w:val="24"/>
+          <w:szCs w:val="24"/>
+          <w:lang w:val="es-ES" w:eastAsia="en-US" w:bidi="ar-SA"/>
+        </w:rPr>
+      </w:r>
+    </w:p>
+    <w:p>
+      <w:pPr>
+        <w:pStyle w:val="Contenido"/>
+        <w:rPr>
+          <w:rFonts w:ascii="Liberation Sans" w:hAnsi="Liberation Sans" w:eastAsia="Noto Sans CJK SC" w:cs="Lohit Devanagari"/>
+          <w:b/>
+          <w:b/>
+          <w:bCs/>
+          <w:color w:val="000000"/>
+          <w:kern w:val="0"/>
+          <w:sz w:val="30"/>
+          <w:szCs w:val="30"/>
+          <w:lang w:val="es-ES" w:eastAsia="en-US" w:bidi="ar-SA"/>
+        </w:rPr>
+      </w:pPr>
+      <w:r>
+        <w:rPr>
+          <w:rFonts w:eastAsia="Noto Sans CJK SC" w:cs="Lohit Devanagari" w:ascii="Liberation Sans" w:hAnsi="Liberation Sans"/>
+          <w:b/>
+          <w:bCs/>
+          <w:color w:val="000000"/>
+          <w:kern w:val="0"/>
+          <w:sz w:val="30"/>
+          <w:szCs w:val="30"/>
+          <w:lang w:val="es-ES" w:eastAsia="en-US" w:bidi="ar-SA"/>
+        </w:rPr>
       </w:r>
     </w:p>
     <w:tbl>
       <w:tblPr>
         <w:tblW w:w="9602" w:type="dxa"/>
         <w:jc w:val="left"/>
-        <w:tblInd w:w="0" w:type="dxa"/>
+        <w:tblInd w:w="55" w:type="dxa"/>
         <w:tblCellMar>
-          <w:top w:w="0" w:type="dxa"/>
-          <w:left w:w="0" w:type="dxa"/>
-          <w:bottom w:w="0" w:type="dxa"/>
-          <w:right w:w="0" w:type="dxa"/>
+          <w:top w:w="55" w:type="dxa"/>
+          <w:left w:w="55" w:type="dxa"/>
+          <w:bottom w:w="55" w:type="dxa"/>
+          <w:right w:w="55" w:type="dxa"/>
         </w:tblCellMar>
       </w:tblPr>
       <w:tblGrid>
         <w:gridCol w:w="3570"/>
-        <w:gridCol w:w="6032"/>
+        <w:gridCol w:w="6031"/>
       </w:tblGrid>
       <w:tr>
         <w:trPr/>
         <w:tc>
           <w:tcPr>
             <w:tcW w:w="3570" w:type="dxa"/>
-            <w:tcBorders/>
+            <w:tcBorders>
+              <w:top w:val="single" w:sz="4" w:space="0" w:color="000000"/>
+              <w:left w:val="single" w:sz="4" w:space="0" w:color="000000"/>
+              <w:bottom w:val="single" w:sz="4" w:space="0" w:color="000000"/>
+            </w:tcBorders>
             <w:vAlign w:val="center"/>
           </w:tcPr>
           <w:p>
@@ -5619,8 +5934,13 @@
         </w:tc>
         <w:tc>
           <w:tcPr>
-            <w:tcW w:w="6032" w:type="dxa"/>
-            <w:tcBorders/>
+            <w:tcW w:w="6031" w:type="dxa"/>
+            <w:tcBorders>
+              <w:top w:val="single" w:sz="4" w:space="0" w:color="000000"/>
+              <w:left w:val="single" w:sz="4" w:space="0" w:color="000000"/>
+              <w:bottom w:val="single" w:sz="4" w:space="0" w:color="000000"/>
+              <w:right w:val="single" w:sz="4" w:space="0" w:color="000000"/>
+            </w:tcBorders>
             <w:vAlign w:val="center"/>
           </w:tcPr>
           <w:p>
@@ -5654,7 +5974,10 @@
         <w:tc>
           <w:tcPr>
             <w:tcW w:w="3570" w:type="dxa"/>
-            <w:tcBorders/>
+            <w:tcBorders>
+              <w:left w:val="single" w:sz="4" w:space="0" w:color="000000"/>
+              <w:bottom w:val="single" w:sz="4" w:space="0" w:color="000000"/>
+            </w:tcBorders>
             <w:vAlign w:val="center"/>
           </w:tcPr>
           <w:p>
@@ -5689,8 +6012,12 @@
         </w:tc>
         <w:tc>
           <w:tcPr>
-            <w:tcW w:w="6032" w:type="dxa"/>
-            <w:tcBorders/>
+            <w:tcW w:w="6031" w:type="dxa"/>
+            <w:tcBorders>
+              <w:left w:val="single" w:sz="4" w:space="0" w:color="000000"/>
+              <w:bottom w:val="single" w:sz="4" w:space="0" w:color="000000"/>
+              <w:right w:val="single" w:sz="4" w:space="0" w:color="000000"/>
+            </w:tcBorders>
             <w:vAlign w:val="center"/>
           </w:tcPr>
           <w:p>
@@ -5714,7 +6041,27 @@
                 <w:sz w:val="22"/>
                 <w:szCs w:val="22"/>
               </w:rPr>
-              <w:t>ADD-001</w:t>
+              <w:t>ADD-00</w:t>
+            </w:r>
+            <w:r>
+              <w:rPr>
+                <w:b w:val="false"/>
+                <w:bCs w:val="false"/>
+                <w:color w:val="000000"/>
+                <w:sz w:val="22"/>
+                <w:szCs w:val="22"/>
+              </w:rPr>
+              <w:t>0</w:t>
+            </w:r>
+            <w:r>
+              <w:rPr>
+                <w:b w:val="false"/>
+                <w:bCs w:val="false"/>
+                <w:color w:val="000000"/>
+                <w:sz w:val="22"/>
+                <w:szCs w:val="22"/>
+              </w:rPr>
+              <w:t>1</w:t>
             </w:r>
           </w:p>
         </w:tc>
@@ -5724,7 +6071,10 @@
         <w:tc>
           <w:tcPr>
             <w:tcW w:w="3570" w:type="dxa"/>
-            <w:tcBorders/>
+            <w:tcBorders>
+              <w:left w:val="single" w:sz="4" w:space="0" w:color="000000"/>
+              <w:bottom w:val="single" w:sz="4" w:space="0" w:color="000000"/>
+            </w:tcBorders>
             <w:vAlign w:val="center"/>
           </w:tcPr>
           <w:p>
@@ -5759,8 +6109,12 @@
         </w:tc>
         <w:tc>
           <w:tcPr>
-            <w:tcW w:w="6032" w:type="dxa"/>
-            <w:tcBorders/>
+            <w:tcW w:w="6031" w:type="dxa"/>
+            <w:tcBorders>
+              <w:left w:val="single" w:sz="4" w:space="0" w:color="000000"/>
+              <w:bottom w:val="single" w:sz="4" w:space="0" w:color="000000"/>
+              <w:right w:val="single" w:sz="4" w:space="0" w:color="000000"/>
+            </w:tcBorders>
             <w:vAlign w:val="center"/>
           </w:tcPr>
           <w:p>
@@ -5784,17 +6138,7 @@
                 <w:sz w:val="22"/>
                 <w:szCs w:val="22"/>
               </w:rPr>
-              <w:t xml:space="preserve">30-10-2021  </w:t>
-            </w:r>
-            <w:r>
-              <w:rPr>
-                <w:b w:val="false"/>
-                <w:bCs w:val="false"/>
-                <w:color w:val="000000"/>
-                <w:sz w:val="22"/>
-                <w:szCs w:val="22"/>
-              </w:rPr>
-              <w:t>| 14-11-2021(revisión)</w:t>
+              <w:t>30-10-2021  | 14-11-2021(revisión)</w:t>
             </w:r>
           </w:p>
         </w:tc>
@@ -5804,7 +6148,10 @@
         <w:tc>
           <w:tcPr>
             <w:tcW w:w="3570" w:type="dxa"/>
-            <w:tcBorders/>
+            <w:tcBorders>
+              <w:left w:val="single" w:sz="4" w:space="0" w:color="000000"/>
+              <w:bottom w:val="single" w:sz="4" w:space="0" w:color="000000"/>
+            </w:tcBorders>
             <w:vAlign w:val="center"/>
           </w:tcPr>
           <w:p>
@@ -5839,8 +6186,12 @@
         </w:tc>
         <w:tc>
           <w:tcPr>
-            <w:tcW w:w="6032" w:type="dxa"/>
-            <w:tcBorders/>
+            <w:tcW w:w="6031" w:type="dxa"/>
+            <w:tcBorders>
+              <w:left w:val="single" w:sz="4" w:space="0" w:color="000000"/>
+              <w:bottom w:val="single" w:sz="4" w:space="0" w:color="000000"/>
+              <w:right w:val="single" w:sz="4" w:space="0" w:color="000000"/>
+            </w:tcBorders>
             <w:vAlign w:val="center"/>
           </w:tcPr>
           <w:p>
@@ -5874,7 +6225,10 @@
         <w:tc>
           <w:tcPr>
             <w:tcW w:w="3570" w:type="dxa"/>
-            <w:tcBorders/>
+            <w:tcBorders>
+              <w:left w:val="single" w:sz="4" w:space="0" w:color="000000"/>
+              <w:bottom w:val="single" w:sz="4" w:space="0" w:color="000000"/>
+            </w:tcBorders>
             <w:vAlign w:val="center"/>
           </w:tcPr>
           <w:p>
@@ -5882,9 +6236,6 @@
               <w:pStyle w:val="Contenidodelatabla"/>
               <w:jc w:val="left"/>
               <w:rPr>
-                <w:b/>
-                <w:b/>
-                <w:bCs/>
                 <w:i/>
                 <w:i/>
                 <w:iCs/>
@@ -5895,22 +6246,24 @@
             </w:pPr>
             <w:r>
               <w:rPr>
-                <w:b/>
-                <w:bCs/>
                 <w:i/>
                 <w:iCs/>
                 <w:color w:val="000000"/>
                 <w:sz w:val="24"/>
                 <w:szCs w:val="24"/>
               </w:rPr>
-              <w:t>Estado</w:t>
-            </w:r>
-          </w:p>
-        </w:tc>
-        <w:tc>
-          <w:tcPr>
-            <w:tcW w:w="6032" w:type="dxa"/>
-            <w:tcBorders/>
+              <w:t>ASC</w:t>
+            </w:r>
+          </w:p>
+        </w:tc>
+        <w:tc>
+          <w:tcPr>
+            <w:tcW w:w="6031" w:type="dxa"/>
+            <w:tcBorders>
+              <w:left w:val="single" w:sz="4" w:space="0" w:color="000000"/>
+              <w:bottom w:val="single" w:sz="4" w:space="0" w:color="000000"/>
+              <w:right w:val="single" w:sz="4" w:space="0" w:color="000000"/>
+            </w:tcBorders>
             <w:vAlign w:val="center"/>
           </w:tcPr>
           <w:p>
@@ -5921,20 +6274,25 @@
                 <w:b w:val="false"/>
                 <w:b w:val="false"/>
                 <w:bCs w:val="false"/>
-                <w:color w:val="000000"/>
-                <w:sz w:val="22"/>
-                <w:szCs w:val="22"/>
-              </w:rPr>
-            </w:pPr>
-            <w:r>
-              <w:rPr>
-                <w:b w:val="false"/>
-                <w:bCs w:val="false"/>
-                <w:color w:val="000000"/>
-                <w:sz w:val="22"/>
-                <w:szCs w:val="22"/>
-              </w:rPr>
-              <w:t>Suspendida</w:t>
+                <w:i/>
+                <w:i/>
+                <w:iCs/>
+                <w:color w:val="000000"/>
+                <w:sz w:val="24"/>
+                <w:szCs w:val="24"/>
+              </w:rPr>
+            </w:pPr>
+            <w:r>
+              <w:rPr>
+                <w:b w:val="false"/>
+                <w:bCs w:val="false"/>
+                <w:i/>
+                <w:iCs/>
+                <w:color w:val="000000"/>
+                <w:sz w:val="24"/>
+                <w:szCs w:val="24"/>
+              </w:rPr>
+              <w:t>- No hay ASC en esta decisión -</w:t>
             </w:r>
           </w:p>
         </w:tc>
@@ -5944,7 +6302,10 @@
         <w:tc>
           <w:tcPr>
             <w:tcW w:w="3570" w:type="dxa"/>
-            <w:tcBorders/>
+            <w:tcBorders>
+              <w:left w:val="single" w:sz="4" w:space="0" w:color="000000"/>
+              <w:bottom w:val="single" w:sz="4" w:space="0" w:color="000000"/>
+            </w:tcBorders>
             <w:vAlign w:val="center"/>
           </w:tcPr>
           <w:p>
@@ -5973,14 +6334,18 @@
                 <w:sz w:val="24"/>
                 <w:szCs w:val="24"/>
               </w:rPr>
-              <w:t>Requisitos (directrices de decisión)</w:t>
-            </w:r>
-          </w:p>
-        </w:tc>
-        <w:tc>
-          <w:tcPr>
-            <w:tcW w:w="6032" w:type="dxa"/>
-            <w:tcBorders/>
+              <w:t>Estado</w:t>
+            </w:r>
+          </w:p>
+        </w:tc>
+        <w:tc>
+          <w:tcPr>
+            <w:tcW w:w="6031" w:type="dxa"/>
+            <w:tcBorders>
+              <w:left w:val="single" w:sz="4" w:space="0" w:color="000000"/>
+              <w:bottom w:val="single" w:sz="4" w:space="0" w:color="000000"/>
+              <w:right w:val="single" w:sz="4" w:space="0" w:color="000000"/>
+            </w:tcBorders>
             <w:vAlign w:val="center"/>
           </w:tcPr>
           <w:p>
@@ -5988,127 +6353,29 @@
               <w:pStyle w:val="Contenidodelatabla"/>
               <w:jc w:val="center"/>
               <w:rPr>
-                <w:b w:val="false"/>
-                <w:b w:val="false"/>
-                <w:bCs w:val="false"/>
-                <w:color w:val="000000"/>
-                <w:sz w:val="22"/>
-                <w:szCs w:val="22"/>
-              </w:rPr>
-            </w:pPr>
-            <w:r>
-              <w:rPr>
-                <w:b w:val="false"/>
-                <w:bCs w:val="false"/>
-                <w:color w:val="000000"/>
-                <w:sz w:val="22"/>
-                <w:szCs w:val="22"/>
-              </w:rPr>
-              <w:t>RF1.</w:t>
-            </w:r>
-            <w:r>
-              <w:rPr>
-                <w:b w:val="false"/>
-                <w:bCs w:val="false"/>
-                <w:color w:val="000000"/>
-                <w:sz w:val="22"/>
-                <w:szCs w:val="22"/>
-              </w:rPr>
-              <w:t>2</w:t>
-            </w:r>
-            <w:r>
-              <w:rPr>
-                <w:b w:val="false"/>
-                <w:bCs w:val="false"/>
-                <w:color w:val="000000"/>
-                <w:sz w:val="22"/>
-                <w:szCs w:val="22"/>
-              </w:rPr>
-              <w:t>: “</w:t>
-            </w:r>
-            <w:r>
-              <w:rPr>
-                <w:b w:val="false"/>
-                <w:bCs w:val="false"/>
-                <w:color w:val="000000"/>
-                <w:sz w:val="22"/>
-                <w:szCs w:val="22"/>
-              </w:rPr>
-              <w:t>Migración de la nueva arquitectura</w:t>
-            </w:r>
-            <w:r>
-              <w:rPr>
-                <w:b w:val="false"/>
-                <w:bCs w:val="false"/>
-                <w:color w:val="000000"/>
-                <w:sz w:val="22"/>
-                <w:szCs w:val="22"/>
-              </w:rPr>
-              <w:t>”</w:t>
-            </w:r>
-          </w:p>
-          <w:p>
-            <w:pPr>
-              <w:pStyle w:val="Contenidodelatabla"/>
-              <w:jc w:val="center"/>
-              <w:rPr>
-                <w:b w:val="false"/>
-                <w:b w:val="false"/>
-                <w:bCs w:val="false"/>
-                <w:color w:val="000000"/>
-                <w:sz w:val="22"/>
-                <w:szCs w:val="22"/>
-              </w:rPr>
-            </w:pPr>
-            <w:r>
-              <w:rPr>
-                <w:b w:val="false"/>
-                <w:bCs w:val="false"/>
-                <w:color w:val="000000"/>
-                <w:sz w:val="22"/>
-                <w:szCs w:val="22"/>
-              </w:rPr>
-              <w:t>RF1.</w:t>
-            </w:r>
-            <w:r>
-              <w:rPr>
-                <w:b w:val="false"/>
-                <w:bCs w:val="false"/>
-                <w:color w:val="000000"/>
-                <w:sz w:val="22"/>
-                <w:szCs w:val="22"/>
-              </w:rPr>
-              <w:t>3</w:t>
-            </w:r>
-            <w:r>
-              <w:rPr>
-                <w:b w:val="false"/>
-                <w:bCs w:val="false"/>
-                <w:color w:val="000000"/>
-                <w:sz w:val="22"/>
-                <w:szCs w:val="22"/>
-              </w:rPr>
-              <w:t>: “</w:t>
-            </w:r>
-            <w:r>
-              <w:rPr>
-                <w:b w:val="false"/>
-                <w:bCs w:val="false"/>
-                <w:color w:val="000000"/>
-                <w:sz w:val="22"/>
-                <w:szCs w:val="22"/>
-              </w:rPr>
-              <w:t>Mejora de flexibilidad y escalabilidad</w:t>
-            </w:r>
-            <w:r>
-              <w:rPr>
-                <w:b w:val="false"/>
-                <w:bCs w:val="false"/>
-                <w:color w:val="000000"/>
-                <w:sz w:val="22"/>
-                <w:szCs w:val="22"/>
-              </w:rPr>
-              <w:t>”</w:t>
+                <w:rFonts w:ascii="Calibri" w:hAnsi="Calibri" w:eastAsia="" w:cs=""/>
+                <w:b w:val="false"/>
+                <w:b w:val="false"/>
+                <w:bCs w:val="false"/>
+                <w:color w:val="000000"/>
+                <w:kern w:val="0"/>
+                <w:sz w:val="22"/>
+                <w:szCs w:val="22"/>
+                <w:lang w:val="es-ES" w:eastAsia="en-US" w:bidi="ar-SA"/>
+              </w:rPr>
+            </w:pPr>
+            <w:r>
+              <w:rPr>
+                <w:rFonts w:eastAsia="" w:cs=""/>
+                <w:b w:val="false"/>
+                <w:bCs w:val="false"/>
+                <w:color w:val="000000"/>
+                <w:kern w:val="0"/>
+                <w:sz w:val="22"/>
+                <w:szCs w:val="22"/>
+                <w:lang w:val="es-ES" w:eastAsia="en-US" w:bidi="ar-SA"/>
+              </w:rPr>
+              <w:t>Aceptada</w:t>
             </w:r>
           </w:p>
         </w:tc>
@@ -6118,7 +6385,10 @@
         <w:tc>
           <w:tcPr>
             <w:tcW w:w="3570" w:type="dxa"/>
-            <w:tcBorders/>
+            <w:tcBorders>
+              <w:left w:val="single" w:sz="4" w:space="0" w:color="000000"/>
+              <w:bottom w:val="single" w:sz="4" w:space="0" w:color="000000"/>
+            </w:tcBorders>
             <w:vAlign w:val="center"/>
           </w:tcPr>
           <w:p>
@@ -6147,14 +6417,18 @@
                 <w:sz w:val="24"/>
                 <w:szCs w:val="24"/>
               </w:rPr>
-              <w:t>Decisiones alternativas (opciones)</w:t>
-            </w:r>
-          </w:p>
-        </w:tc>
-        <w:tc>
-          <w:tcPr>
-            <w:tcW w:w="6032" w:type="dxa"/>
-            <w:tcBorders/>
+              <w:t>Requisitos (directrices de decisión)</w:t>
+            </w:r>
+          </w:p>
+        </w:tc>
+        <w:tc>
+          <w:tcPr>
+            <w:tcW w:w="6031" w:type="dxa"/>
+            <w:tcBorders>
+              <w:left w:val="single" w:sz="4" w:space="0" w:color="000000"/>
+              <w:bottom w:val="single" w:sz="4" w:space="0" w:color="000000"/>
+              <w:right w:val="single" w:sz="4" w:space="0" w:color="000000"/>
+            </w:tcBorders>
             <w:vAlign w:val="center"/>
           </w:tcPr>
           <w:p>
@@ -6178,7 +6452,31 @@
                 <w:sz w:val="22"/>
                 <w:szCs w:val="22"/>
               </w:rPr>
-              <w:t>---</w:t>
+              <w:t>RF1.2: “Migración de la nueva arquitectura”</w:t>
+            </w:r>
+          </w:p>
+          <w:p>
+            <w:pPr>
+              <w:pStyle w:val="Contenidodelatabla"/>
+              <w:jc w:val="center"/>
+              <w:rPr>
+                <w:b w:val="false"/>
+                <w:b w:val="false"/>
+                <w:bCs w:val="false"/>
+                <w:color w:val="000000"/>
+                <w:sz w:val="22"/>
+                <w:szCs w:val="22"/>
+              </w:rPr>
+            </w:pPr>
+            <w:r>
+              <w:rPr>
+                <w:b w:val="false"/>
+                <w:bCs w:val="false"/>
+                <w:color w:val="000000"/>
+                <w:sz w:val="22"/>
+                <w:szCs w:val="22"/>
+              </w:rPr>
+              <w:t>RF1.3: “Mejora de flexibilidad y escalabilidad”</w:t>
             </w:r>
           </w:p>
         </w:tc>
@@ -6188,7 +6486,10 @@
         <w:tc>
           <w:tcPr>
             <w:tcW w:w="3570" w:type="dxa"/>
-            <w:tcBorders/>
+            <w:tcBorders>
+              <w:left w:val="single" w:sz="4" w:space="0" w:color="000000"/>
+              <w:bottom w:val="single" w:sz="4" w:space="0" w:color="000000"/>
+            </w:tcBorders>
             <w:vAlign w:val="center"/>
           </w:tcPr>
           <w:p>
@@ -6217,14 +6518,18 @@
                 <w:sz w:val="24"/>
                 <w:szCs w:val="24"/>
               </w:rPr>
-              <w:t>Decisión tomada (opción seleccionada)</w:t>
-            </w:r>
-          </w:p>
-        </w:tc>
-        <w:tc>
-          <w:tcPr>
-            <w:tcW w:w="6032" w:type="dxa"/>
-            <w:tcBorders/>
+              <w:t>Decisiones alternativas (opciones)</w:t>
+            </w:r>
+          </w:p>
+        </w:tc>
+        <w:tc>
+          <w:tcPr>
+            <w:tcW w:w="6031" w:type="dxa"/>
+            <w:tcBorders>
+              <w:left w:val="single" w:sz="4" w:space="0" w:color="000000"/>
+              <w:bottom w:val="single" w:sz="4" w:space="0" w:color="000000"/>
+              <w:right w:val="single" w:sz="4" w:space="0" w:color="000000"/>
+            </w:tcBorders>
             <w:vAlign w:val="center"/>
           </w:tcPr>
           <w:p>
@@ -6258,7 +6563,10 @@
         <w:tc>
           <w:tcPr>
             <w:tcW w:w="3570" w:type="dxa"/>
-            <w:tcBorders/>
+            <w:tcBorders>
+              <w:left w:val="single" w:sz="4" w:space="0" w:color="000000"/>
+              <w:bottom w:val="single" w:sz="4" w:space="0" w:color="000000"/>
+            </w:tcBorders>
             <w:vAlign w:val="center"/>
           </w:tcPr>
           <w:p>
@@ -6287,14 +6595,119 @@
                 <w:sz w:val="24"/>
                 <w:szCs w:val="24"/>
               </w:rPr>
+              <w:t xml:space="preserve">Decisión </w:t>
+            </w:r>
+            <w:r>
+              <w:rPr>
+                <w:b/>
+                <w:bCs/>
+                <w:i/>
+                <w:iCs/>
+                <w:color w:val="000000"/>
+                <w:sz w:val="24"/>
+                <w:szCs w:val="24"/>
+              </w:rPr>
+              <w:t xml:space="preserve">final </w:t>
+            </w:r>
+            <w:r>
+              <w:rPr>
+                <w:b/>
+                <w:bCs/>
+                <w:i/>
+                <w:iCs/>
+                <w:color w:val="000000"/>
+                <w:sz w:val="24"/>
+                <w:szCs w:val="24"/>
+              </w:rPr>
+              <w:t>tomada (opción seleccionada)</w:t>
+            </w:r>
+          </w:p>
+        </w:tc>
+        <w:tc>
+          <w:tcPr>
+            <w:tcW w:w="6031" w:type="dxa"/>
+            <w:tcBorders>
+              <w:left w:val="single" w:sz="4" w:space="0" w:color="000000"/>
+              <w:bottom w:val="single" w:sz="4" w:space="0" w:color="000000"/>
+              <w:right w:val="single" w:sz="4" w:space="0" w:color="000000"/>
+            </w:tcBorders>
+            <w:vAlign w:val="center"/>
+          </w:tcPr>
+          <w:p>
+            <w:pPr>
+              <w:pStyle w:val="Contenidodelatabla"/>
+              <w:jc w:val="center"/>
+              <w:rPr>
+                <w:b w:val="false"/>
+                <w:b w:val="false"/>
+                <w:bCs w:val="false"/>
+                <w:color w:val="000000"/>
+                <w:sz w:val="22"/>
+                <w:szCs w:val="22"/>
+              </w:rPr>
+            </w:pPr>
+            <w:r>
+              <w:rPr>
+                <w:b w:val="false"/>
+                <w:bCs w:val="false"/>
+                <w:color w:val="000000"/>
+                <w:sz w:val="22"/>
+                <w:szCs w:val="22"/>
+              </w:rPr>
+              <w:t>---</w:t>
+            </w:r>
+          </w:p>
+        </w:tc>
+      </w:tr>
+      <w:tr>
+        <w:trPr/>
+        <w:tc>
+          <w:tcPr>
+            <w:tcW w:w="3570" w:type="dxa"/>
+            <w:tcBorders>
+              <w:left w:val="single" w:sz="4" w:space="0" w:color="000000"/>
+              <w:bottom w:val="single" w:sz="4" w:space="0" w:color="000000"/>
+            </w:tcBorders>
+            <w:vAlign w:val="center"/>
+          </w:tcPr>
+          <w:p>
+            <w:pPr>
+              <w:pStyle w:val="Contenidodelatabla"/>
+              <w:jc w:val="left"/>
+              <w:rPr>
+                <w:b/>
+                <w:b/>
+                <w:bCs/>
+                <w:i/>
+                <w:i/>
+                <w:iCs/>
+                <w:color w:val="000000"/>
+                <w:sz w:val="24"/>
+                <w:szCs w:val="24"/>
+              </w:rPr>
+            </w:pPr>
+            <w:r>
+              <w:rPr>
+                <w:b/>
+                <w:bCs/>
+                <w:i/>
+                <w:iCs/>
+                <w:color w:val="000000"/>
+                <w:sz w:val="24"/>
+                <w:szCs w:val="24"/>
+              </w:rPr>
               <w:t>Consecuencias positivas</w:t>
             </w:r>
           </w:p>
         </w:tc>
         <w:tc>
           <w:tcPr>
-            <w:tcW w:w="6032" w:type="dxa"/>
-            <w:tcBorders/>
+            <w:tcW w:w="6031" w:type="dxa"/>
+            <w:tcBorders>
+              <w:left w:val="single" w:sz="4" w:space="0" w:color="000000"/>
+              <w:bottom w:val="single" w:sz="4" w:space="0" w:color="000000"/>
+              <w:right w:val="single" w:sz="4" w:space="0" w:color="000000"/>
+            </w:tcBorders>
             <w:vAlign w:val="center"/>
           </w:tcPr>
           <w:p>
@@ -6416,7 +6829,10 @@
         <w:tc>
           <w:tcPr>
             <w:tcW w:w="3570" w:type="dxa"/>
-            <w:tcBorders/>
+            <w:tcBorders>
+              <w:left w:val="single" w:sz="4" w:space="0" w:color="000000"/>
+              <w:bottom w:val="single" w:sz="4" w:space="0" w:color="000000"/>
+            </w:tcBorders>
             <w:vAlign w:val="center"/>
           </w:tcPr>
           <w:p>
@@ -6451,8 +6867,12 @@
         </w:tc>
         <w:tc>
           <w:tcPr>
-            <w:tcW w:w="6032" w:type="dxa"/>
-            <w:tcBorders/>
+            <w:tcW w:w="6031" w:type="dxa"/>
+            <w:tcBorders>
+              <w:left w:val="single" w:sz="4" w:space="0" w:color="000000"/>
+              <w:bottom w:val="single" w:sz="4" w:space="0" w:color="000000"/>
+              <w:right w:val="single" w:sz="4" w:space="0" w:color="000000"/>
+            </w:tcBorders>
             <w:vAlign w:val="center"/>
           </w:tcPr>
           <w:p>
@@ -6518,7 +6938,10 @@
         <w:tc>
           <w:tcPr>
             <w:tcW w:w="3570" w:type="dxa"/>
-            <w:tcBorders/>
+            <w:tcBorders>
+              <w:left w:val="single" w:sz="4" w:space="0" w:color="000000"/>
+              <w:bottom w:val="single" w:sz="4" w:space="0" w:color="000000"/>
+            </w:tcBorders>
             <w:vAlign w:val="center"/>
           </w:tcPr>
           <w:p>
@@ -6553,8 +6976,12 @@
         </w:tc>
         <w:tc>
           <w:tcPr>
-            <w:tcW w:w="6032" w:type="dxa"/>
-            <w:tcBorders/>
+            <w:tcW w:w="6031" w:type="dxa"/>
+            <w:tcBorders>
+              <w:left w:val="single" w:sz="4" w:space="0" w:color="000000"/>
+              <w:bottom w:val="single" w:sz="4" w:space="0" w:color="000000"/>
+              <w:right w:val="single" w:sz="4" w:space="0" w:color="000000"/>
+            </w:tcBorders>
             <w:vAlign w:val="center"/>
           </w:tcPr>
           <w:p>
@@ -6615,7 +7042,7 @@
           <w:szCs w:val="20"/>
           <w:lang w:val="es-ES" w:eastAsia="en-US" w:bidi="ar-SA"/>
         </w:rPr>
-        <w:t xml:space="preserve">(Tabla ADR-001 </w:t>
+        <w:t>(Tabla ADR-00</w:t>
       </w:r>
       <w:r>
         <w:rPr>
@@ -6630,7 +7057,7 @@
           <w:szCs w:val="20"/>
           <w:lang w:val="es-ES" w:eastAsia="en-US" w:bidi="ar-SA"/>
         </w:rPr>
-        <w:t>(1)</w:t>
+        <w:t>0</w:t>
       </w:r>
       <w:r>
         <w:rPr>
@@ -6645,7 +7072,1972 @@
           <w:szCs w:val="20"/>
           <w:lang w:val="es-ES" w:eastAsia="en-US" w:bidi="ar-SA"/>
         </w:rPr>
-        <w:t>)</w:t>
+        <w:t>1 (1))</w:t>
+      </w:r>
+    </w:p>
+    <w:p>
+      <w:pPr>
+        <w:pStyle w:val="Contenido"/>
+        <w:rPr>
+          <w:rFonts w:ascii="Calibri" w:hAnsi="Calibri" w:eastAsia="Noto Sans CJK SC" w:cs="Lohit Devanagari"/>
+          <w:b w:val="false"/>
+          <w:b w:val="false"/>
+          <w:bCs w:val="false"/>
+          <w:i/>
+          <w:i/>
+          <w:iCs/>
+          <w:color w:val="000000"/>
+          <w:kern w:val="0"/>
+          <w:sz w:val="20"/>
+          <w:szCs w:val="20"/>
+          <w:lang w:val="es-ES" w:eastAsia="en-US" w:bidi="ar-SA"/>
+        </w:rPr>
+      </w:pPr>
+      <w:r>
+        <w:rPr/>
+      </w:r>
+    </w:p>
+    <w:p>
+      <w:pPr>
+        <w:pStyle w:val="Contenido"/>
+        <w:rPr>
+          <w:rFonts w:ascii="Calibri" w:hAnsi="Calibri" w:eastAsia="Noto Sans CJK SC" w:cs="Lohit Devanagari"/>
+          <w:b w:val="false"/>
+          <w:b w:val="false"/>
+          <w:bCs w:val="false"/>
+          <w:i/>
+          <w:i/>
+          <w:iCs/>
+          <w:color w:val="000000"/>
+          <w:kern w:val="0"/>
+          <w:sz w:val="20"/>
+          <w:szCs w:val="20"/>
+          <w:lang w:val="es-ES" w:eastAsia="en-US" w:bidi="ar-SA"/>
+        </w:rPr>
+      </w:pPr>
+      <w:r>
+        <w:rPr/>
+      </w:r>
+    </w:p>
+    <w:p>
+      <w:pPr>
+        <w:pStyle w:val="Contenido"/>
+        <w:rPr>
+          <w:rFonts w:ascii="Calibri" w:hAnsi="Calibri" w:eastAsia="Noto Sans CJK SC" w:cs="Lohit Devanagari"/>
+          <w:b w:val="false"/>
+          <w:b w:val="false"/>
+          <w:bCs w:val="false"/>
+          <w:i/>
+          <w:i/>
+          <w:iCs/>
+          <w:color w:val="000000"/>
+          <w:kern w:val="0"/>
+          <w:sz w:val="20"/>
+          <w:szCs w:val="20"/>
+          <w:lang w:val="es-ES" w:eastAsia="en-US" w:bidi="ar-SA"/>
+        </w:rPr>
+      </w:pPr>
+      <w:r>
+        <w:rPr/>
+      </w:r>
+    </w:p>
+    <w:tbl>
+      <w:tblPr>
+        <w:tblW w:w="9602" w:type="dxa"/>
+        <w:jc w:val="left"/>
+        <w:tblInd w:w="55" w:type="dxa"/>
+        <w:tblCellMar>
+          <w:top w:w="55" w:type="dxa"/>
+          <w:left w:w="55" w:type="dxa"/>
+          <w:bottom w:w="55" w:type="dxa"/>
+          <w:right w:w="55" w:type="dxa"/>
+        </w:tblCellMar>
+      </w:tblPr>
+      <w:tblGrid>
+        <w:gridCol w:w="3570"/>
+        <w:gridCol w:w="6032"/>
+      </w:tblGrid>
+      <w:tr>
+        <w:trPr/>
+        <w:tc>
+          <w:tcPr>
+            <w:tcW w:w="3570" w:type="dxa"/>
+            <w:tcBorders>
+              <w:top w:val="single" w:sz="4" w:space="0" w:color="000000"/>
+              <w:left w:val="single" w:sz="4" w:space="0" w:color="000000"/>
+              <w:bottom w:val="single" w:sz="4" w:space="0" w:color="000000"/>
+            </w:tcBorders>
+            <w:vAlign w:val="center"/>
+          </w:tcPr>
+          <w:p>
+            <w:pPr>
+              <w:pStyle w:val="Contenidodelatabla"/>
+              <w:jc w:val="left"/>
+              <w:rPr>
+                <w:b/>
+                <w:b/>
+                <w:bCs/>
+                <w:i/>
+                <w:i/>
+                <w:iCs/>
+                <w:color w:val="000000"/>
+                <w:sz w:val="24"/>
+                <w:szCs w:val="24"/>
+              </w:rPr>
+            </w:pPr>
+            <w:r>
+              <w:rPr>
+                <w:b/>
+                <w:bCs/>
+                <w:i/>
+                <w:iCs/>
+                <w:color w:val="000000"/>
+                <w:sz w:val="24"/>
+                <w:szCs w:val="24"/>
+              </w:rPr>
+              <w:t>Título de la decisión</w:t>
+            </w:r>
+          </w:p>
+        </w:tc>
+        <w:tc>
+          <w:tcPr>
+            <w:tcW w:w="6032" w:type="dxa"/>
+            <w:tcBorders>
+              <w:top w:val="single" w:sz="4" w:space="0" w:color="000000"/>
+              <w:left w:val="single" w:sz="4" w:space="0" w:color="000000"/>
+              <w:bottom w:val="single" w:sz="4" w:space="0" w:color="000000"/>
+              <w:right w:val="single" w:sz="4" w:space="0" w:color="000000"/>
+            </w:tcBorders>
+            <w:vAlign w:val="center"/>
+          </w:tcPr>
+          <w:p>
+            <w:pPr>
+              <w:pStyle w:val="Contenidodelatabla"/>
+              <w:jc w:val="center"/>
+              <w:rPr>
+                <w:rFonts w:ascii="Calibri" w:hAnsi="Calibri" w:eastAsia="" w:cs=""/>
+                <w:b w:val="false"/>
+                <w:b w:val="false"/>
+                <w:bCs w:val="false"/>
+                <w:color w:val="000000"/>
+                <w:kern w:val="0"/>
+                <w:sz w:val="22"/>
+                <w:szCs w:val="22"/>
+                <w:lang w:val="es-ES" w:eastAsia="en-US" w:bidi="ar-SA"/>
+              </w:rPr>
+            </w:pPr>
+            <w:r>
+              <w:rPr>
+                <w:rFonts w:eastAsia="" w:cs=""/>
+                <w:b w:val="false"/>
+                <w:bCs w:val="false"/>
+                <w:color w:val="000000"/>
+                <w:kern w:val="0"/>
+                <w:sz w:val="22"/>
+                <w:szCs w:val="22"/>
+                <w:lang w:val="es-ES" w:eastAsia="en-US" w:bidi="ar-SA"/>
+              </w:rPr>
+              <w:t>Gestión de compras y acceso a  plataforma de pagos</w:t>
+            </w:r>
+          </w:p>
+        </w:tc>
+      </w:tr>
+      <w:tr>
+        <w:trPr/>
+        <w:tc>
+          <w:tcPr>
+            <w:tcW w:w="3570" w:type="dxa"/>
+            <w:tcBorders>
+              <w:left w:val="single" w:sz="4" w:space="0" w:color="000000"/>
+              <w:bottom w:val="single" w:sz="4" w:space="0" w:color="000000"/>
+            </w:tcBorders>
+            <w:vAlign w:val="center"/>
+          </w:tcPr>
+          <w:p>
+            <w:pPr>
+              <w:pStyle w:val="Contenidodelatabla"/>
+              <w:jc w:val="left"/>
+              <w:rPr>
+                <w:b/>
+                <w:b/>
+                <w:bCs/>
+                <w:i/>
+                <w:i/>
+                <w:iCs/>
+                <w:color w:val="000000"/>
+                <w:sz w:val="24"/>
+                <w:szCs w:val="24"/>
+              </w:rPr>
+            </w:pPr>
+            <w:r>
+              <w:rPr>
+                <w:b/>
+                <w:bCs/>
+                <w:i/>
+                <w:iCs/>
+                <w:color w:val="000000"/>
+                <w:sz w:val="24"/>
+                <w:szCs w:val="24"/>
+              </w:rPr>
+              <w:t>ID</w:t>
+            </w:r>
+          </w:p>
+        </w:tc>
+        <w:tc>
+          <w:tcPr>
+            <w:tcW w:w="6032" w:type="dxa"/>
+            <w:tcBorders>
+              <w:left w:val="single" w:sz="4" w:space="0" w:color="000000"/>
+              <w:bottom w:val="single" w:sz="4" w:space="0" w:color="000000"/>
+              <w:right w:val="single" w:sz="4" w:space="0" w:color="000000"/>
+            </w:tcBorders>
+            <w:vAlign w:val="center"/>
+          </w:tcPr>
+          <w:p>
+            <w:pPr>
+              <w:pStyle w:val="Contenidodelatabla"/>
+              <w:jc w:val="center"/>
+              <w:rPr>
+                <w:b w:val="false"/>
+                <w:b w:val="false"/>
+                <w:bCs w:val="false"/>
+                <w:color w:val="000000"/>
+                <w:sz w:val="22"/>
+                <w:szCs w:val="22"/>
+              </w:rPr>
+            </w:pPr>
+            <w:r>
+              <w:rPr>
+                <w:b w:val="false"/>
+                <w:bCs w:val="false"/>
+                <w:color w:val="000000"/>
+                <w:sz w:val="22"/>
+                <w:szCs w:val="22"/>
+              </w:rPr>
+              <w:t>ADD-00</w:t>
+            </w:r>
+            <w:r>
+              <w:rPr>
+                <w:b w:val="false"/>
+                <w:bCs w:val="false"/>
+                <w:color w:val="000000"/>
+                <w:sz w:val="22"/>
+                <w:szCs w:val="22"/>
+              </w:rPr>
+              <w:t>04</w:t>
+            </w:r>
+          </w:p>
+        </w:tc>
+      </w:tr>
+      <w:tr>
+        <w:trPr/>
+        <w:tc>
+          <w:tcPr>
+            <w:tcW w:w="3570" w:type="dxa"/>
+            <w:tcBorders>
+              <w:left w:val="single" w:sz="4" w:space="0" w:color="000000"/>
+              <w:bottom w:val="single" w:sz="4" w:space="0" w:color="000000"/>
+            </w:tcBorders>
+            <w:vAlign w:val="center"/>
+          </w:tcPr>
+          <w:p>
+            <w:pPr>
+              <w:pStyle w:val="Contenidodelatabla"/>
+              <w:jc w:val="left"/>
+              <w:rPr>
+                <w:b/>
+                <w:b/>
+                <w:bCs/>
+                <w:i/>
+                <w:i/>
+                <w:iCs/>
+                <w:color w:val="000000"/>
+                <w:sz w:val="24"/>
+                <w:szCs w:val="24"/>
+              </w:rPr>
+            </w:pPr>
+            <w:r>
+              <w:rPr>
+                <w:b/>
+                <w:bCs/>
+                <w:i/>
+                <w:iCs/>
+                <w:color w:val="000000"/>
+                <w:sz w:val="24"/>
+                <w:szCs w:val="24"/>
+              </w:rPr>
+              <w:t>Fecha</w:t>
+            </w:r>
+          </w:p>
+        </w:tc>
+        <w:tc>
+          <w:tcPr>
+            <w:tcW w:w="6032" w:type="dxa"/>
+            <w:tcBorders>
+              <w:left w:val="single" w:sz="4" w:space="0" w:color="000000"/>
+              <w:bottom w:val="single" w:sz="4" w:space="0" w:color="000000"/>
+              <w:right w:val="single" w:sz="4" w:space="0" w:color="000000"/>
+            </w:tcBorders>
+            <w:vAlign w:val="center"/>
+          </w:tcPr>
+          <w:p>
+            <w:pPr>
+              <w:pStyle w:val="Contenidodelatabla"/>
+              <w:jc w:val="center"/>
+              <w:rPr>
+                <w:b w:val="false"/>
+                <w:b w:val="false"/>
+                <w:bCs w:val="false"/>
+                <w:color w:val="000000"/>
+                <w:sz w:val="22"/>
+                <w:szCs w:val="22"/>
+              </w:rPr>
+            </w:pPr>
+            <w:r>
+              <w:rPr>
+                <w:b w:val="false"/>
+                <w:bCs w:val="false"/>
+                <w:color w:val="000000"/>
+                <w:sz w:val="22"/>
+                <w:szCs w:val="22"/>
+              </w:rPr>
+              <w:t>4</w:t>
+            </w:r>
+            <w:r>
+              <w:rPr>
+                <w:b w:val="false"/>
+                <w:bCs w:val="false"/>
+                <w:color w:val="000000"/>
+                <w:sz w:val="22"/>
+                <w:szCs w:val="22"/>
+              </w:rPr>
+              <w:t>-11-2021 (último update)</w:t>
+            </w:r>
+          </w:p>
+        </w:tc>
+      </w:tr>
+      <w:tr>
+        <w:trPr/>
+        <w:tc>
+          <w:tcPr>
+            <w:tcW w:w="3570" w:type="dxa"/>
+            <w:tcBorders>
+              <w:left w:val="single" w:sz="4" w:space="0" w:color="000000"/>
+              <w:bottom w:val="single" w:sz="4" w:space="0" w:color="000000"/>
+            </w:tcBorders>
+            <w:vAlign w:val="center"/>
+          </w:tcPr>
+          <w:p>
+            <w:pPr>
+              <w:pStyle w:val="Contenidodelatabla"/>
+              <w:jc w:val="left"/>
+              <w:rPr>
+                <w:b/>
+                <w:b/>
+                <w:bCs/>
+                <w:i/>
+                <w:i/>
+                <w:iCs/>
+                <w:color w:val="000000"/>
+                <w:sz w:val="24"/>
+                <w:szCs w:val="24"/>
+              </w:rPr>
+            </w:pPr>
+            <w:r>
+              <w:rPr>
+                <w:b/>
+                <w:bCs/>
+                <w:i/>
+                <w:iCs/>
+                <w:color w:val="000000"/>
+                <w:sz w:val="24"/>
+                <w:szCs w:val="24"/>
+              </w:rPr>
+              <w:t>Creadores</w:t>
+            </w:r>
+          </w:p>
+        </w:tc>
+        <w:tc>
+          <w:tcPr>
+            <w:tcW w:w="6032" w:type="dxa"/>
+            <w:tcBorders>
+              <w:left w:val="single" w:sz="4" w:space="0" w:color="000000"/>
+              <w:bottom w:val="single" w:sz="4" w:space="0" w:color="000000"/>
+              <w:right w:val="single" w:sz="4" w:space="0" w:color="000000"/>
+            </w:tcBorders>
+            <w:vAlign w:val="center"/>
+          </w:tcPr>
+          <w:p>
+            <w:pPr>
+              <w:pStyle w:val="Contenidodelatabla"/>
+              <w:jc w:val="center"/>
+              <w:rPr>
+                <w:b w:val="false"/>
+                <w:b w:val="false"/>
+                <w:bCs w:val="false"/>
+                <w:color w:val="000000"/>
+                <w:sz w:val="22"/>
+                <w:szCs w:val="22"/>
+              </w:rPr>
+            </w:pPr>
+            <w:r>
+              <w:rPr>
+                <w:b w:val="false"/>
+                <w:bCs w:val="false"/>
+                <w:color w:val="000000"/>
+                <w:sz w:val="22"/>
+                <w:szCs w:val="22"/>
+              </w:rPr>
+              <w:t>Enrique Martín S. &amp; Rodrigo Marqués Buil</w:t>
+            </w:r>
+          </w:p>
+        </w:tc>
+      </w:tr>
+      <w:tr>
+        <w:trPr/>
+        <w:tc>
+          <w:tcPr>
+            <w:tcW w:w="3570" w:type="dxa"/>
+            <w:tcBorders>
+              <w:left w:val="single" w:sz="4" w:space="0" w:color="000000"/>
+              <w:bottom w:val="single" w:sz="4" w:space="0" w:color="000000"/>
+            </w:tcBorders>
+            <w:vAlign w:val="center"/>
+          </w:tcPr>
+          <w:p>
+            <w:pPr>
+              <w:pStyle w:val="Contenidodelatabla"/>
+              <w:jc w:val="left"/>
+              <w:rPr>
+                <w:i/>
+                <w:i/>
+                <w:iCs/>
+                <w:color w:val="000000"/>
+                <w:sz w:val="24"/>
+                <w:szCs w:val="24"/>
+              </w:rPr>
+            </w:pPr>
+            <w:r>
+              <w:rPr>
+                <w:i/>
+                <w:iCs/>
+                <w:color w:val="000000"/>
+                <w:sz w:val="24"/>
+                <w:szCs w:val="24"/>
+              </w:rPr>
+              <w:t>ASC</w:t>
+            </w:r>
+          </w:p>
+        </w:tc>
+        <w:tc>
+          <w:tcPr>
+            <w:tcW w:w="6032" w:type="dxa"/>
+            <w:tcBorders>
+              <w:left w:val="single" w:sz="4" w:space="0" w:color="000000"/>
+              <w:bottom w:val="single" w:sz="4" w:space="0" w:color="000000"/>
+              <w:right w:val="single" w:sz="4" w:space="0" w:color="000000"/>
+            </w:tcBorders>
+            <w:vAlign w:val="center"/>
+          </w:tcPr>
+          <w:p>
+            <w:pPr>
+              <w:pStyle w:val="Contenidodelatabla"/>
+              <w:jc w:val="center"/>
+              <w:rPr>
+                <w:b w:val="false"/>
+                <w:b w:val="false"/>
+                <w:bCs w:val="false"/>
+                <w:color w:val="000000"/>
+                <w:sz w:val="24"/>
+                <w:szCs w:val="24"/>
+              </w:rPr>
+            </w:pPr>
+            <w:r>
+              <w:rPr>
+                <w:b w:val="false"/>
+                <w:bCs w:val="false"/>
+                <w:color w:val="000000"/>
+                <w:sz w:val="24"/>
+                <w:szCs w:val="24"/>
+              </w:rPr>
+              <w:t>Alberto García S.</w:t>
+            </w:r>
+          </w:p>
+        </w:tc>
+      </w:tr>
+      <w:tr>
+        <w:trPr/>
+        <w:tc>
+          <w:tcPr>
+            <w:tcW w:w="3570" w:type="dxa"/>
+            <w:tcBorders>
+              <w:left w:val="single" w:sz="4" w:space="0" w:color="000000"/>
+              <w:bottom w:val="single" w:sz="4" w:space="0" w:color="000000"/>
+            </w:tcBorders>
+            <w:vAlign w:val="center"/>
+          </w:tcPr>
+          <w:p>
+            <w:pPr>
+              <w:pStyle w:val="Contenidodelatabla"/>
+              <w:jc w:val="left"/>
+              <w:rPr>
+                <w:b/>
+                <w:b/>
+                <w:bCs/>
+                <w:i/>
+                <w:i/>
+                <w:iCs/>
+                <w:color w:val="000000"/>
+                <w:sz w:val="24"/>
+                <w:szCs w:val="24"/>
+              </w:rPr>
+            </w:pPr>
+            <w:r>
+              <w:rPr>
+                <w:b/>
+                <w:bCs/>
+                <w:i/>
+                <w:iCs/>
+                <w:color w:val="000000"/>
+                <w:sz w:val="24"/>
+                <w:szCs w:val="24"/>
+              </w:rPr>
+              <w:t>Estado</w:t>
+            </w:r>
+          </w:p>
+        </w:tc>
+        <w:tc>
+          <w:tcPr>
+            <w:tcW w:w="6032" w:type="dxa"/>
+            <w:tcBorders>
+              <w:left w:val="single" w:sz="4" w:space="0" w:color="000000"/>
+              <w:bottom w:val="single" w:sz="4" w:space="0" w:color="000000"/>
+              <w:right w:val="single" w:sz="4" w:space="0" w:color="000000"/>
+            </w:tcBorders>
+            <w:vAlign w:val="center"/>
+          </w:tcPr>
+          <w:p>
+            <w:pPr>
+              <w:pStyle w:val="Contenidodelatabla"/>
+              <w:jc w:val="center"/>
+              <w:rPr>
+                <w:rFonts w:ascii="Calibri" w:hAnsi="Calibri" w:eastAsia="" w:cs=""/>
+                <w:b w:val="false"/>
+                <w:b w:val="false"/>
+                <w:bCs w:val="false"/>
+                <w:color w:val="000000"/>
+                <w:kern w:val="0"/>
+                <w:sz w:val="22"/>
+                <w:szCs w:val="22"/>
+                <w:lang w:val="es-ES" w:eastAsia="en-US" w:bidi="ar-SA"/>
+              </w:rPr>
+            </w:pPr>
+            <w:r>
+              <w:rPr>
+                <w:rFonts w:eastAsia="" w:cs=""/>
+                <w:b w:val="false"/>
+                <w:bCs w:val="false"/>
+                <w:color w:val="000000"/>
+                <w:kern w:val="0"/>
+                <w:sz w:val="22"/>
+                <w:szCs w:val="22"/>
+                <w:lang w:val="es-ES" w:eastAsia="en-US" w:bidi="ar-SA"/>
+              </w:rPr>
+              <w:t>Aceptada</w:t>
+            </w:r>
+          </w:p>
+        </w:tc>
+      </w:tr>
+      <w:tr>
+        <w:trPr/>
+        <w:tc>
+          <w:tcPr>
+            <w:tcW w:w="3570" w:type="dxa"/>
+            <w:tcBorders>
+              <w:left w:val="single" w:sz="4" w:space="0" w:color="000000"/>
+              <w:bottom w:val="single" w:sz="4" w:space="0" w:color="000000"/>
+            </w:tcBorders>
+            <w:vAlign w:val="center"/>
+          </w:tcPr>
+          <w:p>
+            <w:pPr>
+              <w:pStyle w:val="Contenidodelatabla"/>
+              <w:jc w:val="left"/>
+              <w:rPr>
+                <w:b/>
+                <w:b/>
+                <w:bCs/>
+                <w:i/>
+                <w:i/>
+                <w:iCs/>
+                <w:color w:val="000000"/>
+                <w:sz w:val="24"/>
+                <w:szCs w:val="24"/>
+              </w:rPr>
+            </w:pPr>
+            <w:r>
+              <w:rPr>
+                <w:b/>
+                <w:bCs/>
+                <w:i/>
+                <w:iCs/>
+                <w:color w:val="000000"/>
+                <w:sz w:val="24"/>
+                <w:szCs w:val="24"/>
+              </w:rPr>
+              <w:t>Requisitos (directrices de decisión)</w:t>
+            </w:r>
+          </w:p>
+        </w:tc>
+        <w:tc>
+          <w:tcPr>
+            <w:tcW w:w="6032" w:type="dxa"/>
+            <w:tcBorders>
+              <w:left w:val="single" w:sz="4" w:space="0" w:color="000000"/>
+              <w:bottom w:val="single" w:sz="4" w:space="0" w:color="000000"/>
+              <w:right w:val="single" w:sz="4" w:space="0" w:color="000000"/>
+            </w:tcBorders>
+            <w:vAlign w:val="center"/>
+          </w:tcPr>
+          <w:p>
+            <w:pPr>
+              <w:pStyle w:val="Contenidodelatabla"/>
+              <w:jc w:val="center"/>
+              <w:rPr>
+                <w:b w:val="false"/>
+                <w:b w:val="false"/>
+                <w:bCs w:val="false"/>
+                <w:color w:val="000000"/>
+                <w:sz w:val="22"/>
+                <w:szCs w:val="22"/>
+              </w:rPr>
+            </w:pPr>
+            <w:r>
+              <w:rPr>
+                <w:b w:val="false"/>
+                <w:bCs w:val="false"/>
+                <w:color w:val="000000"/>
+                <w:sz w:val="22"/>
+                <w:szCs w:val="22"/>
+              </w:rPr>
+              <w:t>RF</w:t>
+            </w:r>
+            <w:r>
+              <w:rPr>
+                <w:b w:val="false"/>
+                <w:bCs w:val="false"/>
+                <w:color w:val="000000"/>
+                <w:sz w:val="22"/>
+                <w:szCs w:val="22"/>
+              </w:rPr>
+              <w:t>3.2</w:t>
+            </w:r>
+            <w:r>
+              <w:rPr>
+                <w:b w:val="false"/>
+                <w:bCs w:val="false"/>
+                <w:color w:val="000000"/>
+                <w:sz w:val="22"/>
+                <w:szCs w:val="22"/>
+              </w:rPr>
+              <w:t>: “M</w:t>
+            </w:r>
+            <w:r>
+              <w:rPr>
+                <w:b w:val="false"/>
+                <w:bCs w:val="false"/>
+                <w:color w:val="000000"/>
+                <w:sz w:val="22"/>
+                <w:szCs w:val="22"/>
+              </w:rPr>
+              <w:t>ódulo de detección de preferencias</w:t>
+            </w:r>
+            <w:r>
+              <w:rPr>
+                <w:b w:val="false"/>
+                <w:bCs w:val="false"/>
+                <w:color w:val="000000"/>
+                <w:sz w:val="22"/>
+                <w:szCs w:val="22"/>
+              </w:rPr>
+              <w:t>”</w:t>
+            </w:r>
+          </w:p>
+          <w:p>
+            <w:pPr>
+              <w:pStyle w:val="Contenidodelatabla"/>
+              <w:jc w:val="center"/>
+              <w:rPr>
+                <w:b w:val="false"/>
+                <w:b w:val="false"/>
+                <w:bCs w:val="false"/>
+                <w:color w:val="000000"/>
+                <w:sz w:val="22"/>
+                <w:szCs w:val="22"/>
+              </w:rPr>
+            </w:pPr>
+            <w:r>
+              <w:rPr>
+                <w:b w:val="false"/>
+                <w:bCs w:val="false"/>
+                <w:color w:val="000000"/>
+                <w:sz w:val="22"/>
+                <w:szCs w:val="22"/>
+              </w:rPr>
+              <w:t>RF</w:t>
+            </w:r>
+            <w:r>
+              <w:rPr>
+                <w:b w:val="false"/>
+                <w:bCs w:val="false"/>
+                <w:color w:val="000000"/>
+                <w:sz w:val="22"/>
+                <w:szCs w:val="22"/>
+              </w:rPr>
+              <w:t>3.3</w:t>
+            </w:r>
+            <w:r>
+              <w:rPr>
+                <w:b w:val="false"/>
+                <w:bCs w:val="false"/>
+                <w:color w:val="000000"/>
+                <w:sz w:val="22"/>
+                <w:szCs w:val="22"/>
+              </w:rPr>
+              <w:t>: “M</w:t>
+            </w:r>
+            <w:r>
+              <w:rPr>
+                <w:b w:val="false"/>
+                <w:bCs w:val="false"/>
+                <w:color w:val="000000"/>
+                <w:sz w:val="22"/>
+                <w:szCs w:val="22"/>
+              </w:rPr>
+              <w:t>ódulo de sistema de pago</w:t>
+            </w:r>
+            <w:r>
+              <w:rPr>
+                <w:b w:val="false"/>
+                <w:bCs w:val="false"/>
+                <w:color w:val="000000"/>
+                <w:sz w:val="22"/>
+                <w:szCs w:val="22"/>
+              </w:rPr>
+              <w:t>”</w:t>
+            </w:r>
+          </w:p>
+        </w:tc>
+      </w:tr>
+      <w:tr>
+        <w:trPr/>
+        <w:tc>
+          <w:tcPr>
+            <w:tcW w:w="3570" w:type="dxa"/>
+            <w:tcBorders>
+              <w:left w:val="single" w:sz="4" w:space="0" w:color="000000"/>
+              <w:bottom w:val="single" w:sz="4" w:space="0" w:color="000000"/>
+            </w:tcBorders>
+            <w:vAlign w:val="center"/>
+          </w:tcPr>
+          <w:p>
+            <w:pPr>
+              <w:pStyle w:val="Contenidodelatabla"/>
+              <w:jc w:val="left"/>
+              <w:rPr>
+                <w:b/>
+                <w:b/>
+                <w:bCs/>
+                <w:i/>
+                <w:i/>
+                <w:iCs/>
+                <w:color w:val="000000"/>
+                <w:sz w:val="24"/>
+                <w:szCs w:val="24"/>
+              </w:rPr>
+            </w:pPr>
+            <w:r>
+              <w:rPr>
+                <w:b/>
+                <w:bCs/>
+                <w:i/>
+                <w:iCs/>
+                <w:color w:val="000000"/>
+                <w:sz w:val="24"/>
+                <w:szCs w:val="24"/>
+              </w:rPr>
+              <w:t>Decisiones alternativas (opciones)</w:t>
+            </w:r>
+          </w:p>
+        </w:tc>
+        <w:tc>
+          <w:tcPr>
+            <w:tcW w:w="6032" w:type="dxa"/>
+            <w:tcBorders>
+              <w:left w:val="single" w:sz="4" w:space="0" w:color="000000"/>
+              <w:bottom w:val="single" w:sz="4" w:space="0" w:color="000000"/>
+              <w:right w:val="single" w:sz="4" w:space="0" w:color="000000"/>
+            </w:tcBorders>
+            <w:vAlign w:val="center"/>
+          </w:tcPr>
+          <w:p>
+            <w:pPr>
+              <w:pStyle w:val="Contenidodelatabla"/>
+              <w:numPr>
+                <w:ilvl w:val="0"/>
+                <w:numId w:val="7"/>
+              </w:numPr>
+              <w:jc w:val="left"/>
+              <w:rPr>
+                <w:b w:val="false"/>
+                <w:b w:val="false"/>
+                <w:bCs w:val="false"/>
+                <w:color w:val="000000"/>
+                <w:sz w:val="22"/>
+                <w:szCs w:val="22"/>
+              </w:rPr>
+            </w:pPr>
+            <w:r>
+              <w:rPr>
+                <w:b/>
+                <w:bCs/>
+                <w:color w:val="000000"/>
+                <w:sz w:val="22"/>
+                <w:szCs w:val="22"/>
+                <w:u w:val="single"/>
+              </w:rPr>
+              <w:t>Opción 1:</w:t>
+            </w:r>
+            <w:r>
+              <w:rPr>
+                <w:b w:val="false"/>
+                <w:bCs w:val="false"/>
+                <w:color w:val="000000"/>
+                <w:sz w:val="22"/>
+                <w:szCs w:val="22"/>
+              </w:rPr>
+              <w:t xml:space="preserve"> la BBDD almacenará las preferencias de los usuarios en base a las búsquedas anteriormente realizadas en la aplicación, debe estar implementada mediante un solo microservicio con dos API desarrolladas en </w:t>
+            </w:r>
+            <w:r>
+              <w:rPr>
+                <w:b/>
+                <w:bCs/>
+                <w:i/>
+                <w:iCs/>
+                <w:color w:val="000000"/>
+                <w:sz w:val="22"/>
+                <w:szCs w:val="22"/>
+              </w:rPr>
+              <w:t>JAVA</w:t>
+            </w:r>
+            <w:r>
+              <w:rPr>
+                <w:b w:val="false"/>
+                <w:bCs w:val="false"/>
+                <w:color w:val="000000"/>
+                <w:sz w:val="22"/>
+                <w:szCs w:val="22"/>
+              </w:rPr>
+              <w:t>.</w:t>
+            </w:r>
+          </w:p>
+          <w:p>
+            <w:pPr>
+              <w:pStyle w:val="Contenidodelatabla"/>
+              <w:numPr>
+                <w:ilvl w:val="0"/>
+                <w:numId w:val="7"/>
+              </w:numPr>
+              <w:jc w:val="left"/>
+              <w:rPr/>
+            </w:pPr>
+            <w:r>
+              <w:rPr>
+                <w:b/>
+                <w:bCs/>
+                <w:color w:val="000000"/>
+                <w:sz w:val="22"/>
+                <w:szCs w:val="22"/>
+                <w:u w:val="single"/>
+              </w:rPr>
+              <w:t>Opción 2:</w:t>
+            </w:r>
+            <w:r>
+              <w:rPr>
+                <w:b w:val="false"/>
+                <w:bCs w:val="false"/>
+                <w:color w:val="000000"/>
+                <w:sz w:val="22"/>
+                <w:szCs w:val="22"/>
+              </w:rPr>
+              <w:t xml:space="preserve"> </w:t>
+            </w:r>
+            <w:r>
+              <w:rPr>
+                <w:b w:val="false"/>
+                <w:bCs w:val="false"/>
+                <w:color w:val="000000"/>
+                <w:sz w:val="22"/>
+                <w:szCs w:val="22"/>
+              </w:rPr>
+              <w:t xml:space="preserve">La lógica es la misma que en la opción 1, pero las API desarrolladas en </w:t>
+            </w:r>
+            <w:r>
+              <w:rPr>
+                <w:b/>
+                <w:bCs/>
+                <w:i/>
+                <w:iCs/>
+                <w:color w:val="000000"/>
+                <w:sz w:val="22"/>
+                <w:szCs w:val="22"/>
+              </w:rPr>
+              <w:t>Phyton</w:t>
+            </w:r>
+            <w:r>
+              <w:rPr>
+                <w:b w:val="false"/>
+                <w:bCs w:val="false"/>
+                <w:color w:val="000000"/>
+                <w:sz w:val="22"/>
+                <w:szCs w:val="22"/>
+              </w:rPr>
+              <w:t xml:space="preserve"> puesto que es un lenguaje más potente e intuitivo.</w:t>
+            </w:r>
+          </w:p>
+          <w:p>
+            <w:pPr>
+              <w:pStyle w:val="Contenidodelatabla"/>
+              <w:numPr>
+                <w:ilvl w:val="0"/>
+                <w:numId w:val="7"/>
+              </w:numPr>
+              <w:jc w:val="left"/>
+              <w:rPr>
+                <w:b w:val="false"/>
+                <w:b w:val="false"/>
+                <w:bCs w:val="false"/>
+                <w:color w:val="000000"/>
+                <w:sz w:val="22"/>
+                <w:szCs w:val="22"/>
+              </w:rPr>
+            </w:pPr>
+            <w:r>
+              <w:rPr>
+                <w:b/>
+                <w:bCs/>
+                <w:color w:val="000000"/>
+                <w:sz w:val="22"/>
+                <w:szCs w:val="22"/>
+                <w:u w:val="single"/>
+              </w:rPr>
+              <w:t>Opción 3:</w:t>
+            </w:r>
+            <w:r>
+              <w:rPr>
+                <w:b w:val="false"/>
+                <w:bCs w:val="false"/>
+                <w:color w:val="000000"/>
+                <w:sz w:val="22"/>
+                <w:szCs w:val="22"/>
+              </w:rPr>
+              <w:t xml:space="preserve"> </w:t>
+            </w:r>
+            <w:r>
+              <w:rPr>
+                <w:b w:val="false"/>
+                <w:bCs w:val="false"/>
+                <w:color w:val="000000"/>
+                <w:sz w:val="22"/>
+                <w:szCs w:val="22"/>
+              </w:rPr>
+              <w:t xml:space="preserve">La lógica es la misma que en la opción 1, pero las API desarrolladas en </w:t>
+            </w:r>
+            <w:r>
+              <w:rPr>
+                <w:b/>
+                <w:bCs/>
+                <w:i/>
+                <w:iCs/>
+                <w:color w:val="000000"/>
+                <w:sz w:val="22"/>
+                <w:szCs w:val="22"/>
+              </w:rPr>
+              <w:t>Node</w:t>
+            </w:r>
+            <w:r>
+              <w:rPr>
+                <w:b w:val="false"/>
+                <w:bCs w:val="false"/>
+                <w:color w:val="000000"/>
+                <w:sz w:val="22"/>
+                <w:szCs w:val="22"/>
+              </w:rPr>
+              <w:t xml:space="preserve"> ya que es una opción perfectamente válida.</w:t>
+            </w:r>
+          </w:p>
+        </w:tc>
+      </w:tr>
+      <w:tr>
+        <w:trPr/>
+        <w:tc>
+          <w:tcPr>
+            <w:tcW w:w="3570" w:type="dxa"/>
+            <w:tcBorders>
+              <w:left w:val="single" w:sz="4" w:space="0" w:color="000000"/>
+              <w:bottom w:val="single" w:sz="4" w:space="0" w:color="000000"/>
+            </w:tcBorders>
+            <w:vAlign w:val="center"/>
+          </w:tcPr>
+          <w:p>
+            <w:pPr>
+              <w:pStyle w:val="Contenidodelatabla"/>
+              <w:jc w:val="left"/>
+              <w:rPr>
+                <w:b/>
+                <w:b/>
+                <w:bCs/>
+                <w:i/>
+                <w:i/>
+                <w:iCs/>
+                <w:color w:val="000000"/>
+                <w:sz w:val="24"/>
+                <w:szCs w:val="24"/>
+              </w:rPr>
+            </w:pPr>
+            <w:r>
+              <w:rPr>
+                <w:b/>
+                <w:bCs/>
+                <w:i/>
+                <w:iCs/>
+                <w:color w:val="000000"/>
+                <w:sz w:val="24"/>
+                <w:szCs w:val="24"/>
+              </w:rPr>
+              <w:t xml:space="preserve">Decisión </w:t>
+            </w:r>
+            <w:r>
+              <w:rPr>
+                <w:b/>
+                <w:bCs/>
+                <w:i/>
+                <w:iCs/>
+                <w:color w:val="000000"/>
+                <w:sz w:val="24"/>
+                <w:szCs w:val="24"/>
+              </w:rPr>
+              <w:t xml:space="preserve">final </w:t>
+            </w:r>
+            <w:r>
+              <w:rPr>
+                <w:b/>
+                <w:bCs/>
+                <w:i/>
+                <w:iCs/>
+                <w:color w:val="000000"/>
+                <w:sz w:val="24"/>
+                <w:szCs w:val="24"/>
+              </w:rPr>
+              <w:t>tomada (opción seleccionada)</w:t>
+            </w:r>
+          </w:p>
+        </w:tc>
+        <w:tc>
+          <w:tcPr>
+            <w:tcW w:w="6032" w:type="dxa"/>
+            <w:tcBorders>
+              <w:left w:val="single" w:sz="4" w:space="0" w:color="000000"/>
+              <w:bottom w:val="single" w:sz="4" w:space="0" w:color="000000"/>
+              <w:right w:val="single" w:sz="4" w:space="0" w:color="000000"/>
+            </w:tcBorders>
+            <w:vAlign w:val="center"/>
+          </w:tcPr>
+          <w:p>
+            <w:pPr>
+              <w:pStyle w:val="Contenidodelatabla"/>
+              <w:jc w:val="center"/>
+              <w:rPr>
+                <w:rFonts w:ascii="Calibri" w:hAnsi="Calibri" w:eastAsia="" w:cs=""/>
+                <w:b w:val="false"/>
+                <w:b w:val="false"/>
+                <w:bCs w:val="false"/>
+                <w:color w:val="000000"/>
+                <w:kern w:val="0"/>
+                <w:sz w:val="22"/>
+                <w:szCs w:val="22"/>
+                <w:lang w:val="es-ES" w:eastAsia="en-US" w:bidi="ar-SA"/>
+              </w:rPr>
+            </w:pPr>
+            <w:r>
+              <w:rPr>
+                <w:rFonts w:eastAsia="" w:cs=""/>
+                <w:b w:val="false"/>
+                <w:bCs w:val="false"/>
+                <w:color w:val="000000"/>
+                <w:kern w:val="0"/>
+                <w:sz w:val="22"/>
+                <w:szCs w:val="22"/>
+                <w:lang w:val="es-ES" w:eastAsia="en-US" w:bidi="ar-SA"/>
+              </w:rPr>
+              <w:t>Opción 2</w:t>
+            </w:r>
+          </w:p>
+        </w:tc>
+      </w:tr>
+      <w:tr>
+        <w:trPr/>
+        <w:tc>
+          <w:tcPr>
+            <w:tcW w:w="3570" w:type="dxa"/>
+            <w:tcBorders>
+              <w:left w:val="single" w:sz="4" w:space="0" w:color="000000"/>
+              <w:bottom w:val="single" w:sz="4" w:space="0" w:color="000000"/>
+            </w:tcBorders>
+            <w:vAlign w:val="center"/>
+          </w:tcPr>
+          <w:p>
+            <w:pPr>
+              <w:pStyle w:val="Contenidodelatabla"/>
+              <w:jc w:val="left"/>
+              <w:rPr>
+                <w:b/>
+                <w:b/>
+                <w:bCs/>
+                <w:i/>
+                <w:i/>
+                <w:iCs/>
+                <w:color w:val="000000"/>
+                <w:sz w:val="24"/>
+                <w:szCs w:val="24"/>
+              </w:rPr>
+            </w:pPr>
+            <w:r>
+              <w:rPr>
+                <w:b/>
+                <w:bCs/>
+                <w:i/>
+                <w:iCs/>
+                <w:color w:val="000000"/>
+                <w:sz w:val="24"/>
+                <w:szCs w:val="24"/>
+              </w:rPr>
+              <w:t>Consecuencias positivas</w:t>
+            </w:r>
+          </w:p>
+        </w:tc>
+        <w:tc>
+          <w:tcPr>
+            <w:tcW w:w="6032" w:type="dxa"/>
+            <w:tcBorders>
+              <w:left w:val="single" w:sz="4" w:space="0" w:color="000000"/>
+              <w:bottom w:val="single" w:sz="4" w:space="0" w:color="000000"/>
+              <w:right w:val="single" w:sz="4" w:space="0" w:color="000000"/>
+            </w:tcBorders>
+            <w:vAlign w:val="center"/>
+          </w:tcPr>
+          <w:p>
+            <w:pPr>
+              <w:pStyle w:val="Contenidodelatabla"/>
+              <w:numPr>
+                <w:ilvl w:val="0"/>
+                <w:numId w:val="6"/>
+              </w:numPr>
+              <w:jc w:val="left"/>
+              <w:rPr>
+                <w:rFonts w:ascii="Calibri" w:hAnsi="Calibri" w:eastAsia="" w:cs=""/>
+                <w:b/>
+                <w:b/>
+                <w:bCs/>
+                <w:color w:val="000000"/>
+                <w:kern w:val="0"/>
+                <w:sz w:val="22"/>
+                <w:szCs w:val="22"/>
+                <w:u w:val="single"/>
+                <w:lang w:val="es-ES" w:eastAsia="en-US" w:bidi="ar-SA"/>
+              </w:rPr>
+            </w:pPr>
+            <w:r>
+              <w:rPr>
+                <w:rFonts w:eastAsia="" w:cs=""/>
+                <w:b/>
+                <w:bCs/>
+                <w:color w:val="000000"/>
+                <w:kern w:val="0"/>
+                <w:sz w:val="22"/>
+                <w:szCs w:val="22"/>
+                <w:u w:val="single"/>
+                <w:lang w:val="es-ES" w:eastAsia="en-US" w:bidi="ar-SA"/>
+              </w:rPr>
+              <w:t>Comunes:</w:t>
+            </w:r>
+          </w:p>
+          <w:p>
+            <w:pPr>
+              <w:pStyle w:val="Contenidodelatabla"/>
+              <w:numPr>
+                <w:ilvl w:val="1"/>
+                <w:numId w:val="6"/>
+              </w:numPr>
+              <w:jc w:val="left"/>
+              <w:rPr>
+                <w:rFonts w:ascii="Calibri" w:hAnsi="Calibri" w:eastAsia="" w:cs=""/>
+                <w:b w:val="false"/>
+                <w:b w:val="false"/>
+                <w:bCs w:val="false"/>
+                <w:color w:val="000000"/>
+                <w:kern w:val="0"/>
+                <w:sz w:val="22"/>
+                <w:szCs w:val="22"/>
+                <w:lang w:val="es-ES" w:eastAsia="en-US" w:bidi="ar-SA"/>
+              </w:rPr>
+            </w:pPr>
+            <w:r>
+              <w:rPr>
+                <w:rFonts w:eastAsia="" w:cs=""/>
+                <w:b w:val="false"/>
+                <w:bCs w:val="false"/>
+                <w:color w:val="000000"/>
+                <w:kern w:val="0"/>
+                <w:sz w:val="22"/>
+                <w:szCs w:val="22"/>
+                <w:lang w:val="es-ES" w:eastAsia="en-US" w:bidi="ar-SA"/>
+              </w:rPr>
+              <w:t>El sistema de preferencias generado por búsquedas anteriores permite que el usuario encuentre productos parecidos a los que le interesan, y por tanto, que sea una herramienta útil para el cliente.</w:t>
+            </w:r>
+          </w:p>
+          <w:p>
+            <w:pPr>
+              <w:pStyle w:val="Contenidodelatabla"/>
+              <w:numPr>
+                <w:ilvl w:val="0"/>
+                <w:numId w:val="0"/>
+              </w:numPr>
+              <w:ind w:left="1080" w:hanging="0"/>
+              <w:jc w:val="left"/>
+              <w:rPr>
+                <w:rFonts w:ascii="Calibri" w:hAnsi="Calibri" w:eastAsia="" w:cs=""/>
+                <w:b w:val="false"/>
+                <w:b w:val="false"/>
+                <w:bCs w:val="false"/>
+                <w:color w:val="000000"/>
+                <w:kern w:val="0"/>
+                <w:sz w:val="22"/>
+                <w:szCs w:val="22"/>
+                <w:lang w:val="es-ES" w:eastAsia="en-US" w:bidi="ar-SA"/>
+              </w:rPr>
+            </w:pPr>
+            <w:r>
+              <w:rPr>
+                <w:rFonts w:eastAsia="" w:cs=""/>
+                <w:b w:val="false"/>
+                <w:bCs w:val="false"/>
+                <w:color w:val="000000"/>
+                <w:kern w:val="0"/>
+                <w:sz w:val="22"/>
+                <w:szCs w:val="22"/>
+                <w:lang w:val="es-ES" w:eastAsia="en-US" w:bidi="ar-SA"/>
+              </w:rPr>
+            </w:r>
+          </w:p>
+          <w:p>
+            <w:pPr>
+              <w:pStyle w:val="Contenidodelatabla"/>
+              <w:numPr>
+                <w:ilvl w:val="1"/>
+                <w:numId w:val="6"/>
+              </w:numPr>
+              <w:jc w:val="left"/>
+              <w:rPr/>
+            </w:pPr>
+            <w:r>
+              <w:rPr>
+                <w:rFonts w:eastAsia="" w:cs=""/>
+                <w:b w:val="false"/>
+                <w:bCs w:val="false"/>
+                <w:color w:val="000000"/>
+                <w:kern w:val="0"/>
+                <w:sz w:val="22"/>
+                <w:szCs w:val="22"/>
+                <w:lang w:val="es-ES" w:eastAsia="en-US" w:bidi="ar-SA"/>
+              </w:rPr>
+              <w:t xml:space="preserve">La </w:t>
+            </w:r>
+            <w:r>
+              <w:rPr>
+                <w:rFonts w:eastAsia="" w:cs=""/>
+                <w:b w:val="false"/>
+                <w:bCs w:val="false"/>
+                <w:color w:val="000000"/>
+                <w:kern w:val="0"/>
+                <w:sz w:val="22"/>
+                <w:szCs w:val="22"/>
+                <w:lang w:val="es-ES" w:eastAsia="en-US" w:bidi="ar-SA"/>
+              </w:rPr>
+              <w:t>BBDD</w:t>
+            </w:r>
+            <w:r>
+              <w:rPr>
+                <w:rFonts w:eastAsia="" w:cs=""/>
+                <w:b w:val="false"/>
+                <w:bCs w:val="false"/>
+                <w:color w:val="000000"/>
+                <w:kern w:val="0"/>
+                <w:sz w:val="22"/>
+                <w:szCs w:val="22"/>
+                <w:lang w:val="es-ES" w:eastAsia="en-US" w:bidi="ar-SA"/>
+              </w:rPr>
+              <w:t xml:space="preserve"> NoSQL estaría correctamente conectada con los diferentes módulos del sistema, y recopilar la información de los diferentes usuarios no es una operación complicada de realizar ni implementar, por lo que la escalabilidad se vuelve a respetar en este punto.</w:t>
+            </w:r>
+          </w:p>
+          <w:p>
+            <w:pPr>
+              <w:pStyle w:val="Contenidodelatabla"/>
+              <w:numPr>
+                <w:ilvl w:val="0"/>
+                <w:numId w:val="0"/>
+              </w:numPr>
+              <w:ind w:left="1080" w:hanging="0"/>
+              <w:jc w:val="left"/>
+              <w:rPr>
+                <w:rFonts w:ascii="Calibri" w:hAnsi="Calibri" w:eastAsia="" w:cs=""/>
+                <w:b w:val="false"/>
+                <w:b w:val="false"/>
+                <w:bCs w:val="false"/>
+                <w:color w:val="000000"/>
+                <w:kern w:val="0"/>
+                <w:sz w:val="22"/>
+                <w:szCs w:val="22"/>
+                <w:lang w:val="es-ES" w:eastAsia="en-US" w:bidi="ar-SA"/>
+              </w:rPr>
+            </w:pPr>
+            <w:r>
+              <w:rPr/>
+            </w:r>
+          </w:p>
+          <w:p>
+            <w:pPr>
+              <w:pStyle w:val="Contenidodelatabla"/>
+              <w:numPr>
+                <w:ilvl w:val="1"/>
+                <w:numId w:val="6"/>
+              </w:numPr>
+              <w:jc w:val="left"/>
+              <w:rPr/>
+            </w:pPr>
+            <w:r>
+              <w:rPr>
+                <w:rFonts w:eastAsia="" w:cs=""/>
+                <w:b w:val="false"/>
+                <w:bCs w:val="false"/>
+                <w:color w:val="000000"/>
+                <w:kern w:val="0"/>
+                <w:sz w:val="22"/>
+                <w:szCs w:val="22"/>
+                <w:lang w:val="es-ES" w:eastAsia="en-US" w:bidi="ar-SA"/>
+              </w:rPr>
+              <w:t>Actualizar la base de datos una vez el usuario ha dejado de navegar por la aplicación con las nuevas preferencia generadas, permitirá que el dicho sistema de preferencias sea flexible y se adapte a los nuevos gustos de los usuarios.</w:t>
+            </w:r>
+          </w:p>
+          <w:p>
+            <w:pPr>
+              <w:pStyle w:val="Contenidodelatabla"/>
+              <w:numPr>
+                <w:ilvl w:val="0"/>
+                <w:numId w:val="0"/>
+              </w:numPr>
+              <w:ind w:left="1080" w:hanging="0"/>
+              <w:jc w:val="left"/>
+              <w:rPr>
+                <w:rFonts w:ascii="Calibri" w:hAnsi="Calibri" w:eastAsia="" w:cs=""/>
+                <w:b w:val="false"/>
+                <w:b w:val="false"/>
+                <w:bCs w:val="false"/>
+                <w:color w:val="000000"/>
+                <w:kern w:val="0"/>
+                <w:sz w:val="22"/>
+                <w:szCs w:val="22"/>
+                <w:lang w:val="es-ES" w:eastAsia="en-US" w:bidi="ar-SA"/>
+              </w:rPr>
+            </w:pPr>
+            <w:r>
+              <w:rPr/>
+            </w:r>
+          </w:p>
+          <w:p>
+            <w:pPr>
+              <w:pStyle w:val="Contenidodelatabla"/>
+              <w:numPr>
+                <w:ilvl w:val="1"/>
+                <w:numId w:val="6"/>
+              </w:numPr>
+              <w:jc w:val="left"/>
+              <w:rPr/>
+            </w:pPr>
+            <w:r>
+              <w:rPr>
+                <w:rFonts w:eastAsia="" w:cs=""/>
+                <w:b w:val="false"/>
+                <w:bCs w:val="false"/>
+                <w:color w:val="000000"/>
+                <w:kern w:val="0"/>
+                <w:sz w:val="22"/>
+                <w:szCs w:val="22"/>
+                <w:lang w:val="es-ES" w:eastAsia="en-US" w:bidi="ar-SA"/>
+              </w:rPr>
+              <w:t>La forma de conectar con el banco es fácil de implementar puesto que muchas aplicaciones anteriormente han utilizado esta lógica, por lo que podemos encontrar mucha documentación y ejemplos en diferentes webs.</w:t>
+            </w:r>
+          </w:p>
+          <w:p>
+            <w:pPr>
+              <w:pStyle w:val="Contenidodelatabla"/>
+              <w:numPr>
+                <w:ilvl w:val="0"/>
+                <w:numId w:val="0"/>
+              </w:numPr>
+              <w:ind w:left="1080" w:hanging="0"/>
+              <w:jc w:val="left"/>
+              <w:rPr>
+                <w:rFonts w:ascii="Calibri" w:hAnsi="Calibri" w:eastAsia="" w:cs=""/>
+                <w:b w:val="false"/>
+                <w:b w:val="false"/>
+                <w:bCs w:val="false"/>
+                <w:color w:val="000000"/>
+                <w:kern w:val="0"/>
+                <w:sz w:val="22"/>
+                <w:szCs w:val="22"/>
+                <w:lang w:val="es-ES" w:eastAsia="en-US" w:bidi="ar-SA"/>
+              </w:rPr>
+            </w:pPr>
+            <w:r>
+              <w:rPr/>
+            </w:r>
+          </w:p>
+          <w:p>
+            <w:pPr>
+              <w:pStyle w:val="Contenidodelatabla"/>
+              <w:numPr>
+                <w:ilvl w:val="0"/>
+                <w:numId w:val="6"/>
+              </w:numPr>
+              <w:jc w:val="left"/>
+              <w:rPr>
+                <w:b/>
+                <w:b/>
+                <w:bCs/>
+                <w:u w:val="single"/>
+              </w:rPr>
+            </w:pPr>
+            <w:r>
+              <w:rPr>
+                <w:b/>
+                <w:bCs/>
+                <w:color w:val="000000"/>
+                <w:sz w:val="22"/>
+                <w:szCs w:val="22"/>
+                <w:u w:val="single"/>
+              </w:rPr>
+              <w:t>Opción 1:</w:t>
+            </w:r>
+          </w:p>
+          <w:p>
+            <w:pPr>
+              <w:pStyle w:val="Contenidodelatabla"/>
+              <w:numPr>
+                <w:ilvl w:val="1"/>
+                <w:numId w:val="6"/>
+              </w:numPr>
+              <w:jc w:val="left"/>
+              <w:rPr>
+                <w:color w:val="000000"/>
+                <w:sz w:val="22"/>
+                <w:szCs w:val="22"/>
+              </w:rPr>
+            </w:pPr>
+            <w:r>
+              <w:rPr>
+                <w:b w:val="false"/>
+                <w:bCs w:val="false"/>
+                <w:color w:val="000000"/>
+                <w:sz w:val="22"/>
+                <w:szCs w:val="22"/>
+                <w:u w:val="none"/>
+              </w:rPr>
+              <w:t>JAVA es un lenguaje preparado para albergar este tipo de aplicaciones, lo que puede ser de ayuda a la hora de implementarlo y escalarlo.</w:t>
+            </w:r>
+          </w:p>
+          <w:p>
+            <w:pPr>
+              <w:pStyle w:val="Contenidodelatabla"/>
+              <w:numPr>
+                <w:ilvl w:val="0"/>
+                <w:numId w:val="6"/>
+              </w:numPr>
+              <w:jc w:val="left"/>
+              <w:rPr>
+                <w:rFonts w:ascii="Calibri" w:hAnsi="Calibri" w:eastAsia="" w:cs=""/>
+                <w:b/>
+                <w:b/>
+                <w:bCs/>
+                <w:color w:val="000000"/>
+                <w:kern w:val="0"/>
+                <w:sz w:val="22"/>
+                <w:szCs w:val="22"/>
+                <w:u w:val="single"/>
+                <w:lang w:val="es-ES" w:eastAsia="en-US" w:bidi="ar-SA"/>
+              </w:rPr>
+            </w:pPr>
+            <w:r>
+              <w:rPr>
+                <w:rFonts w:eastAsia="" w:cs=""/>
+                <w:b/>
+                <w:bCs/>
+                <w:color w:val="000000"/>
+                <w:kern w:val="0"/>
+                <w:sz w:val="22"/>
+                <w:szCs w:val="22"/>
+                <w:u w:val="single"/>
+                <w:lang w:val="es-ES" w:eastAsia="en-US" w:bidi="ar-SA"/>
+              </w:rPr>
+              <w:t xml:space="preserve">Opción 2: </w:t>
+            </w:r>
+          </w:p>
+          <w:p>
+            <w:pPr>
+              <w:pStyle w:val="Contenidodelatabla"/>
+              <w:numPr>
+                <w:ilvl w:val="1"/>
+                <w:numId w:val="6"/>
+              </w:numPr>
+              <w:jc w:val="left"/>
+              <w:rPr>
+                <w:rFonts w:ascii="Calibri" w:hAnsi="Calibri" w:eastAsia="" w:cs=""/>
+                <w:b w:val="false"/>
+                <w:b w:val="false"/>
+                <w:bCs w:val="false"/>
+                <w:color w:val="000000"/>
+                <w:kern w:val="0"/>
+                <w:sz w:val="22"/>
+                <w:szCs w:val="22"/>
+                <w:lang w:val="es-ES" w:eastAsia="en-US" w:bidi="ar-SA"/>
+              </w:rPr>
+            </w:pPr>
+            <w:r>
+              <w:rPr>
+                <w:rFonts w:eastAsia="" w:cs=""/>
+                <w:b w:val="false"/>
+                <w:bCs w:val="false"/>
+                <w:color w:val="000000"/>
+                <w:kern w:val="0"/>
+                <w:sz w:val="22"/>
+                <w:szCs w:val="22"/>
+                <w:lang w:val="es-ES" w:eastAsia="en-US" w:bidi="ar-SA"/>
+              </w:rPr>
+              <w:t>La potencia nativa de Python sumado con lo intuitivo que es el lenguaje, lo convierte en una opción más que factible.</w:t>
+            </w:r>
+          </w:p>
+          <w:p>
+            <w:pPr>
+              <w:pStyle w:val="Contenidodelatabla"/>
+              <w:numPr>
+                <w:ilvl w:val="0"/>
+                <w:numId w:val="6"/>
+              </w:numPr>
+              <w:jc w:val="left"/>
+              <w:rPr>
+                <w:rFonts w:ascii="Calibri" w:hAnsi="Calibri" w:eastAsia="" w:cs=""/>
+                <w:b/>
+                <w:b/>
+                <w:bCs/>
+                <w:color w:val="000000"/>
+                <w:kern w:val="0"/>
+                <w:sz w:val="22"/>
+                <w:szCs w:val="22"/>
+                <w:u w:val="single"/>
+                <w:lang w:val="es-ES" w:eastAsia="en-US" w:bidi="ar-SA"/>
+              </w:rPr>
+            </w:pPr>
+            <w:r>
+              <w:rPr>
+                <w:rFonts w:eastAsia="" w:cs=""/>
+                <w:b/>
+                <w:bCs/>
+                <w:color w:val="000000"/>
+                <w:kern w:val="0"/>
+                <w:sz w:val="22"/>
+                <w:szCs w:val="22"/>
+                <w:u w:val="single"/>
+                <w:lang w:val="es-ES" w:eastAsia="en-US" w:bidi="ar-SA"/>
+              </w:rPr>
+              <w:t xml:space="preserve">Opción 3: </w:t>
+            </w:r>
+          </w:p>
+          <w:p>
+            <w:pPr>
+              <w:pStyle w:val="Contenidodelatabla"/>
+              <w:numPr>
+                <w:ilvl w:val="1"/>
+                <w:numId w:val="6"/>
+              </w:numPr>
+              <w:jc w:val="left"/>
+              <w:rPr>
+                <w:rFonts w:ascii="Calibri" w:hAnsi="Calibri" w:eastAsia="" w:cs=""/>
+                <w:b w:val="false"/>
+                <w:b w:val="false"/>
+                <w:bCs w:val="false"/>
+                <w:color w:val="000000"/>
+                <w:kern w:val="0"/>
+                <w:sz w:val="22"/>
+                <w:szCs w:val="22"/>
+                <w:u w:val="none"/>
+                <w:lang w:val="es-ES" w:eastAsia="en-US" w:bidi="ar-SA"/>
+              </w:rPr>
+            </w:pPr>
+            <w:r>
+              <w:rPr>
+                <w:rFonts w:eastAsia="" w:cs=""/>
+                <w:b w:val="false"/>
+                <w:bCs w:val="false"/>
+                <w:color w:val="000000"/>
+                <w:kern w:val="0"/>
+                <w:sz w:val="22"/>
+                <w:szCs w:val="22"/>
+                <w:u w:val="none"/>
+                <w:lang w:val="es-ES" w:eastAsia="en-US" w:bidi="ar-SA"/>
+              </w:rPr>
+              <w:t xml:space="preserve">Podemos expandir nuestro </w:t>
+            </w:r>
+            <w:r>
+              <w:rPr>
+                <w:rFonts w:eastAsia="" w:cs=""/>
+                <w:b w:val="false"/>
+                <w:bCs w:val="false"/>
+                <w:color w:val="000000"/>
+                <w:kern w:val="0"/>
+                <w:sz w:val="22"/>
+                <w:szCs w:val="22"/>
+                <w:u w:val="none"/>
+                <w:lang w:val="es-ES" w:eastAsia="en-US" w:bidi="ar-SA"/>
+              </w:rPr>
+              <w:t>sistema</w:t>
+            </w:r>
+            <w:r>
+              <w:rPr>
+                <w:rFonts w:eastAsia="" w:cs=""/>
+                <w:b w:val="false"/>
+                <w:bCs w:val="false"/>
+                <w:color w:val="000000"/>
+                <w:kern w:val="0"/>
+                <w:sz w:val="22"/>
+                <w:szCs w:val="22"/>
+                <w:u w:val="none"/>
+                <w:lang w:val="es-ES" w:eastAsia="en-US" w:bidi="ar-SA"/>
+              </w:rPr>
+              <w:t xml:space="preserve"> añadiendo módulos de forma fácil gracias al N</w:t>
+            </w:r>
+            <w:r>
+              <w:rPr>
+                <w:rFonts w:eastAsia="" w:cs=""/>
+                <w:b w:val="false"/>
+                <w:bCs w:val="false"/>
+                <w:color w:val="000000"/>
+                <w:kern w:val="0"/>
+                <w:sz w:val="22"/>
+                <w:szCs w:val="22"/>
+                <w:u w:val="none"/>
+                <w:lang w:val="es-ES" w:eastAsia="en-US" w:bidi="ar-SA"/>
+              </w:rPr>
+              <w:t>PM*</w:t>
+            </w:r>
+            <w:r>
+              <w:rPr>
+                <w:rFonts w:eastAsia="" w:cs=""/>
+                <w:b w:val="false"/>
+                <w:bCs w:val="false"/>
+                <w:color w:val="000000"/>
+                <w:kern w:val="0"/>
+                <w:sz w:val="22"/>
+                <w:szCs w:val="22"/>
+                <w:u w:val="none"/>
+                <w:lang w:val="es-ES" w:eastAsia="en-US" w:bidi="ar-SA"/>
+              </w:rPr>
+              <w:t xml:space="preserve"> </w:t>
+            </w:r>
+            <w:r>
+              <w:rPr>
+                <w:rFonts w:eastAsia="" w:cs=""/>
+                <w:b w:val="false"/>
+                <w:bCs w:val="false"/>
+                <w:color w:val="000000"/>
+                <w:kern w:val="0"/>
+                <w:sz w:val="22"/>
+                <w:szCs w:val="22"/>
+                <w:u w:val="none"/>
+                <w:lang w:val="es-ES" w:eastAsia="en-US" w:bidi="ar-SA"/>
+              </w:rPr>
+              <w:t>además de la alta escalabilidad que permite el uso de clusters.</w:t>
+            </w:r>
+          </w:p>
+        </w:tc>
+      </w:tr>
+      <w:tr>
+        <w:trPr/>
+        <w:tc>
+          <w:tcPr>
+            <w:tcW w:w="3570" w:type="dxa"/>
+            <w:tcBorders>
+              <w:left w:val="single" w:sz="4" w:space="0" w:color="000000"/>
+              <w:bottom w:val="single" w:sz="4" w:space="0" w:color="000000"/>
+            </w:tcBorders>
+            <w:vAlign w:val="center"/>
+          </w:tcPr>
+          <w:p>
+            <w:pPr>
+              <w:pStyle w:val="Contenidodelatabla"/>
+              <w:jc w:val="left"/>
+              <w:rPr>
+                <w:b/>
+                <w:b/>
+                <w:bCs/>
+                <w:i/>
+                <w:i/>
+                <w:iCs/>
+                <w:color w:val="000000"/>
+                <w:sz w:val="24"/>
+                <w:szCs w:val="24"/>
+              </w:rPr>
+            </w:pPr>
+            <w:r>
+              <w:rPr>
+                <w:b/>
+                <w:bCs/>
+                <w:i/>
+                <w:iCs/>
+                <w:color w:val="000000"/>
+                <w:sz w:val="24"/>
+                <w:szCs w:val="24"/>
+              </w:rPr>
+              <w:t>Consecuencias negativas</w:t>
+            </w:r>
+          </w:p>
+        </w:tc>
+        <w:tc>
+          <w:tcPr>
+            <w:tcW w:w="6032" w:type="dxa"/>
+            <w:tcBorders>
+              <w:left w:val="single" w:sz="4" w:space="0" w:color="000000"/>
+              <w:bottom w:val="single" w:sz="4" w:space="0" w:color="000000"/>
+              <w:right w:val="single" w:sz="4" w:space="0" w:color="000000"/>
+            </w:tcBorders>
+            <w:vAlign w:val="center"/>
+          </w:tcPr>
+          <w:p>
+            <w:pPr>
+              <w:pStyle w:val="Contenidodelatabla"/>
+              <w:numPr>
+                <w:ilvl w:val="0"/>
+                <w:numId w:val="6"/>
+              </w:numPr>
+              <w:jc w:val="left"/>
+              <w:rPr>
+                <w:sz w:val="22"/>
+                <w:szCs w:val="22"/>
+              </w:rPr>
+            </w:pPr>
+            <w:r>
+              <w:rPr>
+                <w:b w:val="false"/>
+                <w:bCs w:val="false"/>
+                <w:color w:val="000000"/>
+                <w:sz w:val="22"/>
+                <w:szCs w:val="22"/>
+              </w:rPr>
+              <w:t>Separar en un sistema de dos APIs las implementaciones propuestas podría resultar confuso a la hora de conectarlas con los módulos de usuario e interfaz.</w:t>
+            </w:r>
+          </w:p>
+          <w:p>
+            <w:pPr>
+              <w:pStyle w:val="Contenidodelatabla"/>
+              <w:numPr>
+                <w:ilvl w:val="0"/>
+                <w:numId w:val="6"/>
+              </w:numPr>
+              <w:jc w:val="left"/>
+              <w:rPr>
+                <w:b w:val="false"/>
+                <w:b w:val="false"/>
+                <w:bCs w:val="false"/>
+                <w:color w:val="000000"/>
+                <w:sz w:val="22"/>
+                <w:szCs w:val="22"/>
+              </w:rPr>
+            </w:pPr>
+            <w:r>
+              <w:rPr>
+                <w:b w:val="false"/>
+                <w:bCs w:val="false"/>
+                <w:color w:val="000000"/>
+                <w:sz w:val="22"/>
+                <w:szCs w:val="22"/>
+              </w:rPr>
+              <w:t>La lógica no parece revisable.</w:t>
+            </w:r>
+          </w:p>
+          <w:p>
+            <w:pPr>
+              <w:pStyle w:val="Contenidodelatabla"/>
+              <w:numPr>
+                <w:ilvl w:val="0"/>
+                <w:numId w:val="6"/>
+              </w:numPr>
+              <w:jc w:val="left"/>
+              <w:rPr>
+                <w:b w:val="false"/>
+                <w:b w:val="false"/>
+                <w:bCs w:val="false"/>
+                <w:color w:val="000000"/>
+                <w:sz w:val="22"/>
+                <w:szCs w:val="22"/>
+              </w:rPr>
+            </w:pPr>
+            <w:r>
+              <w:rPr>
+                <w:b w:val="false"/>
+                <w:bCs w:val="false"/>
+                <w:color w:val="000000"/>
+                <w:sz w:val="22"/>
+                <w:szCs w:val="22"/>
+              </w:rPr>
+              <w:t xml:space="preserve">La base de datos NoSQL puede verse afectada por una sobrecarga de importancia en la lógica planteada. </w:t>
+            </w:r>
+          </w:p>
+        </w:tc>
+      </w:tr>
+      <w:tr>
+        <w:trPr/>
+        <w:tc>
+          <w:tcPr>
+            <w:tcW w:w="3570" w:type="dxa"/>
+            <w:tcBorders>
+              <w:left w:val="single" w:sz="4" w:space="0" w:color="000000"/>
+              <w:bottom w:val="single" w:sz="4" w:space="0" w:color="000000"/>
+            </w:tcBorders>
+            <w:vAlign w:val="center"/>
+          </w:tcPr>
+          <w:p>
+            <w:pPr>
+              <w:pStyle w:val="Contenidodelatabla"/>
+              <w:jc w:val="left"/>
+              <w:rPr>
+                <w:b/>
+                <w:b/>
+                <w:bCs/>
+                <w:i/>
+                <w:i/>
+                <w:iCs/>
+                <w:color w:val="000000"/>
+                <w:sz w:val="24"/>
+                <w:szCs w:val="24"/>
+              </w:rPr>
+            </w:pPr>
+            <w:r>
+              <w:rPr>
+                <w:b/>
+                <w:bCs/>
+                <w:i/>
+                <w:iCs/>
+                <w:color w:val="000000"/>
+                <w:sz w:val="24"/>
+                <w:szCs w:val="24"/>
+              </w:rPr>
+              <w:t>Documentación</w:t>
+            </w:r>
+          </w:p>
+        </w:tc>
+        <w:tc>
+          <w:tcPr>
+            <w:tcW w:w="6032" w:type="dxa"/>
+            <w:tcBorders>
+              <w:left w:val="single" w:sz="4" w:space="0" w:color="000000"/>
+              <w:bottom w:val="single" w:sz="4" w:space="0" w:color="000000"/>
+              <w:right w:val="single" w:sz="4" w:space="0" w:color="000000"/>
+            </w:tcBorders>
+            <w:vAlign w:val="center"/>
+          </w:tcPr>
+          <w:p>
+            <w:pPr>
+              <w:pStyle w:val="Contenidodelatabla"/>
+              <w:jc w:val="center"/>
+              <w:rPr>
+                <w:b w:val="false"/>
+                <w:b w:val="false"/>
+                <w:bCs w:val="false"/>
+                <w:color w:val="000000"/>
+                <w:sz w:val="22"/>
+                <w:szCs w:val="22"/>
+              </w:rPr>
+            </w:pPr>
+            <w:r>
+              <w:rPr>
+                <w:b w:val="false"/>
+                <w:bCs w:val="false"/>
+                <w:color w:val="000000"/>
+                <w:sz w:val="22"/>
+                <w:szCs w:val="22"/>
+              </w:rPr>
+              <w:t>https://docs.microsoft.com/es-es/azure/architecture/guide/architecture-styles/microservices</w:t>
+            </w:r>
+          </w:p>
+        </w:tc>
+      </w:tr>
+    </w:tbl>
+    <w:p>
+      <w:pPr>
+        <w:pStyle w:val="Contenido"/>
+        <w:rPr>
+          <w:rFonts w:ascii="Calibri" w:hAnsi="Calibri" w:eastAsia="Noto Sans CJK SC" w:cs="Lohit Devanagari"/>
+          <w:b w:val="false"/>
+          <w:b w:val="false"/>
+          <w:bCs w:val="false"/>
+          <w:i/>
+          <w:i/>
+          <w:iCs/>
+          <w:color w:val="000000"/>
+          <w:kern w:val="0"/>
+          <w:sz w:val="20"/>
+          <w:szCs w:val="20"/>
+          <w:lang w:val="es-ES" w:eastAsia="en-US" w:bidi="ar-SA"/>
+        </w:rPr>
+      </w:pPr>
+      <w:r>
+        <w:rPr>
+          <w:rFonts w:eastAsia="Noto Sans CJK SC" w:cs="Lohit Devanagari"/>
+          <w:b w:val="false"/>
+          <w:bCs w:val="false"/>
+          <w:i/>
+          <w:iCs/>
+          <w:color w:val="000000"/>
+          <w:kern w:val="0"/>
+          <w:sz w:val="20"/>
+          <w:szCs w:val="20"/>
+          <w:lang w:val="es-ES" w:eastAsia="en-US" w:bidi="ar-SA"/>
+        </w:rPr>
+        <w:t>(Tabla ADR-00</w:t>
+      </w:r>
+      <w:r>
+        <w:rPr>
+          <w:rFonts w:eastAsia="Noto Sans CJK SC" w:cs="Lohit Devanagari"/>
+          <w:b w:val="false"/>
+          <w:bCs w:val="false"/>
+          <w:i/>
+          <w:iCs/>
+          <w:color w:val="000000"/>
+          <w:kern w:val="0"/>
+          <w:sz w:val="20"/>
+          <w:szCs w:val="20"/>
+          <w:lang w:val="es-ES" w:eastAsia="en-US" w:bidi="ar-SA"/>
+        </w:rPr>
+        <w:t>04)</w:t>
       </w:r>
     </w:p>
     <w:sectPr>
@@ -6714,7 +9106,7 @@
               <wp:positionV relativeFrom="paragraph">
                 <wp:posOffset>-3577590</wp:posOffset>
               </wp:positionV>
-              <wp:extent cx="7766685" cy="3990340"/>
+              <wp:extent cx="7767320" cy="3990975"/>
               <wp:effectExtent l="0" t="0" r="9525" b="0"/>
               <wp:wrapNone/>
               <wp:docPr id="8" name="Rectángulo 11" descr="Rectángulo de color"/>
@@ -6725,7 +9117,7 @@
                     <wps:spPr>
                       <a:xfrm>
                         <a:off x="0" y="0"/>
-                        <a:ext cx="7765920" cy="3989880"/>
+                        <a:ext cx="7766640" cy="3990240"/>
                       </a:xfrm>
                       <a:prstGeom prst="rect">
                         <a:avLst/>
@@ -6760,7 +9152,7 @@
         </mc:Choice>
         <mc:Fallback>
           <w:pict>
-            <v:rect id="shape_0" ID="Rectángulo 11" fillcolor="#34aba2" stroked="f" style="position:absolute;margin-left:-57.6pt;margin-top:-281.7pt;width:611.45pt;height:314.1pt" wp14:anchorId="483C185D">
+            <v:rect id="shape_0" ID="Rectángulo 11" fillcolor="#34aba2" stroked="f" style="position:absolute;margin-left:-57.6pt;margin-top:-281.7pt;width:611.5pt;height:314.15pt" wp14:anchorId="483C185D">
               <w10:wrap type="none"/>
               <v:fill o:detectmouseclick="t" type="solid" color2="#cb545d"/>
               <v:stroke color="#3465a4" weight="25560" joinstyle="round" endcap="flat"/>
@@ -6846,7 +9238,7 @@
               <wp:positionV relativeFrom="paragraph">
                 <wp:posOffset>457200</wp:posOffset>
               </wp:positionV>
-              <wp:extent cx="3942715" cy="8268970"/>
+              <wp:extent cx="3943350" cy="8269605"/>
               <wp:effectExtent l="0" t="0" r="3810" b="1905"/>
               <wp:wrapNone/>
               <wp:docPr id="6" name="Rectángulo 13" descr="Rectángulo blanco para texto en portada"/>
@@ -6857,7 +9249,7 @@
                     <wps:spPr>
                       <a:xfrm>
                         <a:off x="0" y="0"/>
-                        <a:ext cx="3942000" cy="8268480"/>
+                        <a:ext cx="3942720" cy="8268840"/>
                       </a:xfrm>
                       <a:prstGeom prst="rect">
                         <a:avLst/>
@@ -6892,7 +9284,7 @@
         </mc:Choice>
         <mc:Fallback>
           <w:pict>
-            <v:rect id="shape_0" ID="Rectángulo 13" fillcolor="white" stroked="f" style="position:absolute;margin-left:-14.85pt;margin-top:36pt;width:310.35pt;height:651pt" wp14:anchorId="704B7B1D">
+            <v:rect id="shape_0" ID="Rectángulo 13" fillcolor="white" stroked="f" style="position:absolute;margin-left:-14.85pt;margin-top:36pt;width:310.4pt;height:651.05pt" wp14:anchorId="704B7B1D">
               <w10:wrap type="none"/>
               <v:fill o:detectmouseclick="t" type="solid" color2="black"/>
               <v:stroke color="#3465a4" weight="25560" joinstyle="round" endcap="flat"/>
@@ -7739,6 +10131,143 @@
       </w:rPr>
     </w:lvl>
   </w:abstractNum>
+  <w:abstractNum w:abstractNumId="7">
+    <w:lvl w:ilvl="0">
+      <w:start w:val="1"/>
+      <w:numFmt w:val="bullet"/>
+      <w:lvlText w:val=""/>
+      <w:lvlJc w:val="left"/>
+      <w:pPr>
+        <w:tabs>
+          <w:tab w:val="num" w:pos="720"/>
+        </w:tabs>
+        <w:ind w:left="720" w:hanging="360"/>
+      </w:pPr>
+      <w:rPr>
+        <w:rFonts w:ascii="Symbol" w:hAnsi="Symbol" w:cs="Symbol" w:hint="default"/>
+      </w:rPr>
+    </w:lvl>
+    <w:lvl w:ilvl="1">
+      <w:start w:val="1"/>
+      <w:numFmt w:val="bullet"/>
+      <w:lvlText w:val="◦"/>
+      <w:lvlJc w:val="left"/>
+      <w:pPr>
+        <w:tabs>
+          <w:tab w:val="num" w:pos="1080"/>
+        </w:tabs>
+        <w:ind w:left="1080" w:hanging="360"/>
+      </w:pPr>
+      <w:rPr>
+        <w:rFonts w:ascii="OpenSymbol" w:hAnsi="OpenSymbol" w:cs="OpenSymbol" w:hint="default"/>
+      </w:rPr>
+    </w:lvl>
+    <w:lvl w:ilvl="2">
+      <w:start w:val="1"/>
+      <w:numFmt w:val="bullet"/>
+      <w:lvlText w:val="▪"/>
+      <w:lvlJc w:val="left"/>
+      <w:pPr>
+        <w:tabs>
+          <w:tab w:val="num" w:pos="1440"/>
+        </w:tabs>
+        <w:ind w:left="1440" w:hanging="360"/>
+      </w:pPr>
+      <w:rPr>
+        <w:rFonts w:ascii="OpenSymbol" w:hAnsi="OpenSymbol" w:cs="OpenSymbol" w:hint="default"/>
+      </w:rPr>
+    </w:lvl>
+    <w:lvl w:ilvl="3">
+      <w:start w:val="1"/>
+      <w:numFmt w:val="bullet"/>
+      <w:lvlText w:val=""/>
+      <w:lvlJc w:val="left"/>
+      <w:pPr>
+        <w:tabs>
+          <w:tab w:val="num" w:pos="1800"/>
+        </w:tabs>
+        <w:ind w:left="1800" w:hanging="360"/>
+      </w:pPr>
+      <w:rPr>
+        <w:rFonts w:ascii="Symbol" w:hAnsi="Symbol" w:cs="Symbol" w:hint="default"/>
+      </w:rPr>
+    </w:lvl>
+    <w:lvl w:ilvl="4">
+      <w:start w:val="1"/>
+      <w:numFmt w:val="bullet"/>
+      <w:lvlText w:val="◦"/>
+      <w:lvlJc w:val="left"/>
+      <w:pPr>
+        <w:tabs>
+          <w:tab w:val="num" w:pos="2160"/>
+        </w:tabs>
+        <w:ind w:left="2160" w:hanging="360"/>
+      </w:pPr>
+      <w:rPr>
+        <w:rFonts w:ascii="OpenSymbol" w:hAnsi="OpenSymbol" w:cs="OpenSymbol" w:hint="default"/>
+      </w:rPr>
+    </w:lvl>
+    <w:lvl w:ilvl="5">
+      <w:start w:val="1"/>
+      <w:numFmt w:val="bullet"/>
+      <w:lvlText w:val="▪"/>
+      <w:lvlJc w:val="left"/>
+      <w:pPr>
+        <w:tabs>
+          <w:tab w:val="num" w:pos="2520"/>
+        </w:tabs>
+        <w:ind w:left="2520" w:hanging="360"/>
+      </w:pPr>
+      <w:rPr>
+        <w:rFonts w:ascii="OpenSymbol" w:hAnsi="OpenSymbol" w:cs="OpenSymbol" w:hint="default"/>
+      </w:rPr>
+    </w:lvl>
+    <w:lvl w:ilvl="6">
+      <w:start w:val="1"/>
+      <w:numFmt w:val="bullet"/>
+      <w:lvlText w:val=""/>
+      <w:lvlJc w:val="left"/>
+      <w:pPr>
+        <w:tabs>
+          <w:tab w:val="num" w:pos="2880"/>
+        </w:tabs>
+        <w:ind w:left="2880" w:hanging="360"/>
+      </w:pPr>
+      <w:rPr>
+        <w:rFonts w:ascii="Symbol" w:hAnsi="Symbol" w:cs="Symbol" w:hint="default"/>
+      </w:rPr>
+    </w:lvl>
+    <w:lvl w:ilvl="7">
+      <w:start w:val="1"/>
+      <w:numFmt w:val="bullet"/>
+      <w:lvlText w:val="◦"/>
+      <w:lvlJc w:val="left"/>
+      <w:pPr>
+        <w:tabs>
+          <w:tab w:val="num" w:pos="3240"/>
+        </w:tabs>
+        <w:ind w:left="3240" w:hanging="360"/>
+      </w:pPr>
+      <w:rPr>
+        <w:rFonts w:ascii="OpenSymbol" w:hAnsi="OpenSymbol" w:cs="OpenSymbol" w:hint="default"/>
+      </w:rPr>
+    </w:lvl>
+    <w:lvl w:ilvl="8">
+      <w:start w:val="1"/>
+      <w:numFmt w:val="bullet"/>
+      <w:lvlText w:val="▪"/>
+      <w:lvlJc w:val="left"/>
+      <w:pPr>
+        <w:tabs>
+          <w:tab w:val="num" w:pos="3600"/>
+        </w:tabs>
+        <w:ind w:left="3600" w:hanging="360"/>
+      </w:pPr>
+      <w:rPr>
+        <w:rFonts w:ascii="OpenSymbol" w:hAnsi="OpenSymbol" w:cs="OpenSymbol" w:hint="default"/>
+      </w:rPr>
+    </w:lvl>
+  </w:abstractNum>
   <w:num w:numId="1">
     <w:abstractNumId w:val="1"/>
   </w:num>
@@ -7756,6 +10285,9 @@
   </w:num>
   <w:num w:numId="6">
     <w:abstractNumId w:val="6"/>
+  </w:num>
+  <w:num w:numId="7">
+    <w:abstractNumId w:val="7"/>
   </w:num>
 </w:numbering>
 </file>
@@ -8388,6 +10920,9 @@
     <w:qFormat/>
     <w:rPr>
       <w:rFonts w:ascii="OpenSymbol" w:hAnsi="OpenSymbol" w:eastAsia="OpenSymbol" w:cs="OpenSymbol"/>
+      <w:color w:val="000000"/>
+      <w:sz w:val="28"/>
+      <w:szCs w:val="28"/>
     </w:rPr>
   </w:style>
   <w:style w:type="character" w:styleId="EnlacedeInternet">

</xml_diff>